<commit_message>
bubblesort excel update + rapport
</commit_message>
<xml_diff>
--- a/Rapport de Projet COMPLEX.docx
+++ b/Rapport de Projet COMPLEX.docx
@@ -14,8 +14,745 @@
           <w:b/>
           <w:bCs/>
         </w:rPr>
+        <w:t>Pour chaque algorithme de tri :</w:t>
+      </w:r>
+    </w:p>
+    <w:p>
+      <w:pPr>
+        <w:rPr>
+          <w:b/>
+          <w:bCs/>
+        </w:rPr>
+      </w:pPr>
+      <w:r>
+        <w:rPr>
+          <w:b/>
+          <w:bCs/>
+        </w:rPr>
+        <w:t>1. Présentation de l'Algorithme</w:t>
+      </w:r>
+    </w:p>
+    <w:p>
+      <w:pPr>
+        <w:numPr>
+          <w:ilvl w:val="0"/>
+          <w:numId w:val="14"/>
+        </w:numPr>
+        <w:rPr>
+          <w:b/>
+          <w:bCs/>
+        </w:rPr>
+      </w:pPr>
+      <w:r>
+        <w:rPr>
+          <w:b/>
+          <w:bCs/>
+        </w:rPr>
+        <w:t xml:space="preserve">Principe de fonctionnement : Expliquez en quelques phrases la stratégie utilisée (ex: "remontée" pour le Tri à Bulles , "distribution" pour le Radix Sort </w:t>
+      </w:r>
+      <w:r>
+        <w:rPr>
+          <w:b/>
+          <w:bCs/>
+          <w:vertAlign w:val="superscript"/>
+        </w:rPr>
+        <w:t>4</w:t>
+      </w:r>
+      <w:r>
+        <w:rPr>
+          <w:b/>
+          <w:bCs/>
+        </w:rPr>
+        <w:t xml:space="preserve">, ou "diviser pour régner" pour le Quick Sort </w:t>
+      </w:r>
+      <w:r>
+        <w:rPr>
+          <w:b/>
+          <w:bCs/>
+          <w:vertAlign w:val="superscript"/>
+        </w:rPr>
+        <w:t>5</w:t>
+      </w:r>
+      <w:r>
+        <w:rPr>
+          <w:b/>
+          <w:bCs/>
+        </w:rPr>
+        <w:t>).</w:t>
+      </w:r>
+    </w:p>
+    <w:p>
+      <w:pPr>
+        <w:numPr>
+          <w:ilvl w:val="0"/>
+          <w:numId w:val="14"/>
+        </w:numPr>
+        <w:rPr>
+          <w:b/>
+          <w:bCs/>
+        </w:rPr>
+      </w:pPr>
+      <w:r>
+        <w:rPr>
+          <w:b/>
+          <w:bCs/>
+        </w:rPr>
+        <w:t>Pseudocode : Incluez le pseudocode fourni dans l'énoncé pour montrer la base de votre travail.</w:t>
+      </w:r>
+    </w:p>
+    <w:p>
+      <w:pPr>
+        <w:rPr>
+          <w:b/>
+          <w:bCs/>
+        </w:rPr>
+      </w:pPr>
+      <w:r>
+        <w:rPr>
+          <w:b/>
+          <w:bCs/>
+        </w:rPr>
+        <w:t>2. Étude de la Complexité Théorique</w:t>
+      </w:r>
+    </w:p>
+    <w:p>
+      <w:pPr>
+        <w:rPr>
+          <w:b/>
+          <w:bCs/>
+        </w:rPr>
+      </w:pPr>
+      <w:r>
+        <w:rPr>
+          <w:b/>
+          <w:bCs/>
+        </w:rPr>
+        <w:t>Pour chaque algorithme, vous devez calculer et justifier :</w:t>
+      </w:r>
+    </w:p>
+    <w:p>
+      <w:pPr>
+        <w:numPr>
+          <w:ilvl w:val="0"/>
+          <w:numId w:val="15"/>
+        </w:numPr>
+        <w:rPr>
+          <w:b/>
+          <w:bCs/>
+        </w:rPr>
+      </w:pPr>
+      <w:r>
+        <w:rPr>
+          <w:b/>
+          <w:bCs/>
+        </w:rPr>
+        <w:t>Le meilleur cas : Quand l'algorithme travaille le moins (ex: tableau déjà trié)</w:t>
+      </w:r>
+      <w:r>
+        <w:rPr>
+          <w:b/>
+          <w:bCs/>
+          <w:vertAlign w:val="superscript"/>
+        </w:rPr>
+        <w:t>7777</w:t>
+      </w:r>
+      <w:r>
+        <w:rPr>
+          <w:b/>
+          <w:bCs/>
+        </w:rPr>
+        <w:t>.</w:t>
+      </w:r>
+    </w:p>
+    <w:p>
+      <w:pPr>
+        <w:numPr>
+          <w:ilvl w:val="0"/>
+          <w:numId w:val="15"/>
+        </w:numPr>
+        <w:rPr>
+          <w:b/>
+          <w:bCs/>
+        </w:rPr>
+      </w:pPr>
+      <w:r>
+        <w:rPr>
+          <w:b/>
+          <w:bCs/>
+        </w:rPr>
+        <w:t>Le pire cas : Quand l'algorithme travaille le plus (ex: tableau inversé)</w:t>
+      </w:r>
+      <w:r>
+        <w:rPr>
+          <w:b/>
+          <w:bCs/>
+          <w:vertAlign w:val="superscript"/>
+        </w:rPr>
+        <w:t>8888</w:t>
+      </w:r>
+      <w:r>
+        <w:rPr>
+          <w:b/>
+          <w:bCs/>
+        </w:rPr>
+        <w:t>.</w:t>
+      </w:r>
+    </w:p>
+    <w:p>
+      <w:pPr>
+        <w:numPr>
+          <w:ilvl w:val="0"/>
+          <w:numId w:val="15"/>
+        </w:numPr>
+        <w:rPr>
+          <w:b/>
+          <w:bCs/>
+        </w:rPr>
+      </w:pPr>
+      <w:r>
+        <w:rPr>
+          <w:b/>
+          <w:bCs/>
+        </w:rPr>
+        <w:t>Équation de récurrence : Spécifiquement pour le Quick Sort, vous devez donner et résoudre l'équation de récurrence associée</w:t>
+      </w:r>
+      <w:r>
+        <w:rPr>
+          <w:b/>
+          <w:bCs/>
+          <w:vertAlign w:val="superscript"/>
+        </w:rPr>
+        <w:t>9</w:t>
+      </w:r>
+      <w:r>
+        <w:rPr>
+          <w:b/>
+          <w:bCs/>
+        </w:rPr>
+        <w:t>.</w:t>
+      </w:r>
+    </w:p>
+    <w:p>
+      <w:pPr>
+        <w:rPr>
+          <w:b/>
+          <w:bCs/>
+        </w:rPr>
+      </w:pPr>
+      <w:r>
+        <w:rPr>
+          <w:b/>
+          <w:bCs/>
+        </w:rPr>
+        <w:t>3. Mise en Œuvre et Tests Expérimentaux</w:t>
+      </w:r>
+    </w:p>
+    <w:p>
+      <w:pPr>
+        <w:numPr>
+          <w:ilvl w:val="0"/>
+          <w:numId w:val="16"/>
+        </w:numPr>
+        <w:rPr>
+          <w:b/>
+          <w:bCs/>
+        </w:rPr>
+      </w:pPr>
+      <w:r>
+        <w:rPr>
+          <w:b/>
+          <w:bCs/>
+        </w:rPr>
+        <w:t>Code Source C : Présentez votre implémentation propre en langage C.</w:t>
+      </w:r>
+    </w:p>
+    <w:p>
+      <w:pPr>
+        <w:numPr>
+          <w:ilvl w:val="0"/>
+          <w:numId w:val="16"/>
+        </w:numPr>
+        <w:rPr>
+          <w:b/>
+          <w:bCs/>
+        </w:rPr>
+      </w:pPr>
+      <w:r>
+        <w:rPr>
+          <w:b/>
+          <w:bCs/>
+        </w:rPr>
+        <w:t>Protocole de test : Précisez que vous avez testé sur des tableaux d'entiers de tailles n croissantes, remplis aléatoirement.</w:t>
+      </w:r>
+    </w:p>
+    <w:p>
+      <w:pPr>
+        <w:numPr>
+          <w:ilvl w:val="0"/>
+          <w:numId w:val="16"/>
+        </w:numPr>
+        <w:rPr>
+          <w:b/>
+          <w:bCs/>
+        </w:rPr>
+      </w:pPr>
+      <w:r>
+        <w:rPr>
+          <w:b/>
+          <w:bCs/>
+        </w:rPr>
+        <w:t>Fiabilité : Mentionnez que chaque mesure de temps est la moyenne de 5 exécutions pour garantir la précision.</w:t>
+      </w:r>
+    </w:p>
+    <w:p>
+      <w:pPr>
+        <w:rPr>
+          <w:b/>
+          <w:bCs/>
+        </w:rPr>
+      </w:pPr>
+      <w:r>
+        <w:rPr>
+          <w:b/>
+          <w:bCs/>
+        </w:rPr>
+        <w:t>4. Résultats et Analyse Graphique</w:t>
+      </w:r>
+    </w:p>
+    <w:p>
+      <w:pPr>
+        <w:numPr>
+          <w:ilvl w:val="0"/>
+          <w:numId w:val="17"/>
+        </w:numPr>
+        <w:rPr>
+          <w:b/>
+          <w:bCs/>
+        </w:rPr>
+      </w:pPr>
+      <w:r>
+        <w:rPr>
+          <w:b/>
+          <w:bCs/>
+        </w:rPr>
+        <w:t>Tableau de mesures : Regroupez vos résultats (temps d'exécution en secondes par rapport à $n$) dans un tableau.</w:t>
+      </w:r>
+    </w:p>
+    <w:p>
+      <w:pPr>
+        <w:numPr>
+          <w:ilvl w:val="0"/>
+          <w:numId w:val="17"/>
+        </w:numPr>
+        <w:rPr>
+          <w:b/>
+          <w:bCs/>
+        </w:rPr>
+      </w:pPr>
+      <w:r>
+        <w:rPr>
+          <w:b/>
+          <w:bCs/>
+        </w:rPr>
+        <w:t>Graphiques : Dessinez un graphique représentant le temps de fonctionnement en fonction de $n$ ($T = f(n)$)</w:t>
+      </w:r>
+      <w:r>
+        <w:rPr>
+          <w:b/>
+          <w:bCs/>
+          <w:vertAlign w:val="superscript"/>
+        </w:rPr>
+        <w:t>13</w:t>
+      </w:r>
+      <w:r>
+        <w:rPr>
+          <w:b/>
+          <w:bCs/>
+        </w:rPr>
+        <w:t>.</w:t>
+      </w:r>
+    </w:p>
+    <w:p>
+      <w:pPr>
+        <w:rPr>
+          <w:b/>
+          <w:bCs/>
+        </w:rPr>
+      </w:pPr>
+      <w:r>
+        <w:rPr>
+          <w:b/>
+          <w:bCs/>
+        </w:rPr>
+        <w:t>5. Confrontation Théorie vs Expérience</w:t>
+      </w:r>
+    </w:p>
+    <w:p>
+      <w:pPr>
+        <w:numPr>
+          <w:ilvl w:val="0"/>
+          <w:numId w:val="18"/>
+        </w:numPr>
+        <w:rPr>
+          <w:b/>
+          <w:bCs/>
+        </w:rPr>
+      </w:pPr>
+      <w:r>
+        <w:rPr>
+          <w:b/>
+          <w:bCs/>
+        </w:rPr>
+        <w:t>Interprétation : Est-ce que la courbe obtenue (ex: une parabole pour le Tri à bulles) correspond bien à la complexité théorique calculée ($O(n^2)$) ?</w:t>
+      </w:r>
+      <w:r>
+        <w:rPr>
+          <w:b/>
+          <w:bCs/>
+          <w:vertAlign w:val="superscript"/>
+        </w:rPr>
+        <w:t>14</w:t>
+      </w:r>
+      <w:r>
+        <w:rPr>
+          <w:b/>
+          <w:bCs/>
+        </w:rPr>
+        <w:t>.</w:t>
+      </w:r>
+    </w:p>
+    <w:p>
+      <w:pPr>
+        <w:numPr>
+          <w:ilvl w:val="0"/>
+          <w:numId w:val="18"/>
+        </w:numPr>
+        <w:rPr>
+          <w:b/>
+          <w:bCs/>
+        </w:rPr>
+      </w:pPr>
+      <w:r>
+        <w:rPr>
+          <w:b/>
+          <w:bCs/>
+        </w:rPr>
+        <w:t>Comparaison : Si l'algorithme possède une version optimisée (comme BubbleSort vs BubbleSortOpt), comparez leurs performances réelles</w:t>
+      </w:r>
+      <w:r>
+        <w:rPr>
+          <w:b/>
+          <w:bCs/>
+          <w:vertAlign w:val="superscript"/>
+        </w:rPr>
+        <w:t>15151515</w:t>
+      </w:r>
+      <w:r>
+        <w:rPr>
+          <w:b/>
+          <w:bCs/>
+        </w:rPr>
+        <w:t>.</w:t>
+      </w:r>
+    </w:p>
+    <w:p>
+      <w:pPr>
+        <w:rPr>
+          <w:b/>
+          <w:bCs/>
+        </w:rPr>
+      </w:pPr>
+      <w:r>
+        <w:rPr>
+          <w:b/>
+          <w:bCs/>
+        </w:rPr>
+        <w:t>6</w:t>
+      </w:r>
+      <w:r>
+        <w:rPr>
+          <w:b/>
+          <w:bCs/>
+        </w:rPr>
+        <w:t>. Conclusion partielle</w:t>
+      </w:r>
+    </w:p>
+    <w:p>
+      <w:pPr>
+        <w:rPr>
+          <w:b/>
+          <w:bCs/>
+        </w:rPr>
+      </w:pPr>
+    </w:p>
+    <w:p>
+      <w:pPr>
+        <w:rPr>
+          <w:b/>
+          <w:bCs/>
+        </w:rPr>
+      </w:pPr>
+    </w:p>
+    <w:p>
+      <w:pPr>
+        <w:rPr>
+          <w:b/>
+          <w:bCs/>
+        </w:rPr>
+      </w:pPr>
+    </w:p>
+    <w:p>
+      <w:pPr>
+        <w:rPr>
+          <w:b/>
+          <w:bCs/>
+        </w:rPr>
+      </w:pPr>
+    </w:p>
+    <w:p>
+      <w:pPr>
+        <w:rPr>
+          <w:b/>
+          <w:bCs/>
+        </w:rPr>
+      </w:pPr>
+    </w:p>
+    <w:p>
+      <w:pPr>
+        <w:rPr>
+          <w:b/>
+          <w:bCs/>
+        </w:rPr>
+      </w:pPr>
+    </w:p>
+    <w:p>
+      <w:pPr>
+        <w:rPr>
+          <w:b/>
+          <w:bCs/>
+          <w:color w:val="EE0000"/>
+        </w:rPr>
+      </w:pPr>
+      <w:r>
+        <w:rPr>
+          <w:b/>
+          <w:bCs/>
+          <w:color w:val="EE0000"/>
+        </w:rPr>
+        <w:t>Résumé de l'organisation pour votre rapport final :</w:t>
+      </w:r>
+    </w:p>
+    <w:p>
+      <w:pPr>
+        <w:numPr>
+          <w:ilvl w:val="0"/>
+          <w:numId w:val="13"/>
+        </w:numPr>
+        <w:rPr>
+          <w:b/>
+          <w:bCs/>
+          <w:color w:val="EE0000"/>
+        </w:rPr>
+      </w:pPr>
+      <w:r>
+        <w:rPr>
+          <w:b/>
+          <w:bCs/>
+          <w:color w:val="EE0000"/>
+        </w:rPr>
+        <w:t>Introduction (importance du tri).</w:t>
+      </w:r>
+    </w:p>
+    <w:p>
+      <w:pPr>
+        <w:numPr>
+          <w:ilvl w:val="0"/>
+          <w:numId w:val="13"/>
+        </w:numPr>
+        <w:rPr>
+          <w:b/>
+          <w:bCs/>
+          <w:color w:val="EE0000"/>
+        </w:rPr>
+      </w:pPr>
+      <w:r>
+        <w:rPr>
+          <w:b/>
+          <w:bCs/>
+          <w:color w:val="EE0000"/>
+        </w:rPr>
+        <w:t>Corps du rapport : Répétez les 5 étapes pour :</w:t>
+      </w:r>
+    </w:p>
+    <w:p>
+      <w:pPr>
+        <w:numPr>
+          <w:ilvl w:val="1"/>
+          <w:numId w:val="13"/>
+        </w:numPr>
+        <w:rPr>
+          <w:b/>
+          <w:bCs/>
+          <w:color w:val="EE0000"/>
+        </w:rPr>
+      </w:pPr>
+      <w:r>
+        <w:rPr>
+          <w:b/>
+          <w:bCs/>
+          <w:color w:val="EE0000"/>
+        </w:rPr>
+        <w:t>Le Tri à Bulles (Simple et Optimisé).</w:t>
+      </w:r>
+    </w:p>
+    <w:p>
+      <w:pPr>
+        <w:numPr>
+          <w:ilvl w:val="1"/>
+          <w:numId w:val="13"/>
+        </w:numPr>
+        <w:rPr>
+          <w:b/>
+          <w:bCs/>
+          <w:color w:val="EE0000"/>
+        </w:rPr>
+      </w:pPr>
+      <w:r>
+        <w:rPr>
+          <w:b/>
+          <w:bCs/>
+          <w:color w:val="EE0000"/>
+        </w:rPr>
+        <w:t>Le Tri Gnome.</w:t>
+      </w:r>
+    </w:p>
+    <w:p>
+      <w:pPr>
+        <w:numPr>
+          <w:ilvl w:val="1"/>
+          <w:numId w:val="13"/>
+        </w:numPr>
+        <w:rPr>
+          <w:b/>
+          <w:bCs/>
+          <w:color w:val="EE0000"/>
+        </w:rPr>
+      </w:pPr>
+      <w:r>
+        <w:rPr>
+          <w:b/>
+          <w:bCs/>
+          <w:color w:val="EE0000"/>
+        </w:rPr>
+        <w:t>Le Tri Radix.</w:t>
+      </w:r>
+    </w:p>
+    <w:p>
+      <w:pPr>
+        <w:numPr>
+          <w:ilvl w:val="1"/>
+          <w:numId w:val="13"/>
+        </w:numPr>
+        <w:rPr>
+          <w:b/>
+          <w:bCs/>
+          <w:color w:val="EE0000"/>
+        </w:rPr>
+      </w:pPr>
+      <w:r>
+        <w:rPr>
+          <w:b/>
+          <w:bCs/>
+          <w:color w:val="EE0000"/>
+        </w:rPr>
+        <w:t>Le Quick Sort (Tri Rapide).</w:t>
+      </w:r>
+    </w:p>
+    <w:p>
+      <w:pPr>
+        <w:numPr>
+          <w:ilvl w:val="1"/>
+          <w:numId w:val="13"/>
+        </w:numPr>
+        <w:rPr>
+          <w:b/>
+          <w:bCs/>
+          <w:color w:val="EE0000"/>
+        </w:rPr>
+      </w:pPr>
+      <w:r>
+        <w:rPr>
+          <w:b/>
+          <w:bCs/>
+          <w:color w:val="EE0000"/>
+        </w:rPr>
+        <w:t>Le Tri par Tas (Heap Sort).</w:t>
+      </w:r>
+    </w:p>
+    <w:p>
+      <w:pPr>
+        <w:numPr>
+          <w:ilvl w:val="1"/>
+          <w:numId w:val="13"/>
+        </w:numPr>
+        <w:rPr>
+          <w:b/>
+          <w:bCs/>
+          <w:color w:val="EE0000"/>
+        </w:rPr>
+      </w:pPr>
+      <w:r>
+        <w:rPr>
+          <w:b/>
+          <w:bCs/>
+          <w:color w:val="EE0000"/>
+        </w:rPr>
+        <w:t>Le Tri par Seaux (Bucket Sort).</w:t>
+      </w:r>
+    </w:p>
+    <w:p>
+      <w:pPr>
+        <w:numPr>
+          <w:ilvl w:val="0"/>
+          <w:numId w:val="13"/>
+        </w:numPr>
+        <w:rPr>
+          <w:b/>
+          <w:bCs/>
+          <w:color w:val="EE0000"/>
+        </w:rPr>
+      </w:pPr>
+      <w:r>
+        <w:rPr>
+          <w:b/>
+          <w:bCs/>
+          <w:color w:val="EE0000"/>
+        </w:rPr>
+        <w:t>Conclusion générale : Un tableau comparatif final de toutes les méthodes et votre avis sur l'algorithme le plus performant selon la situation</w:t>
+      </w:r>
+    </w:p>
+    <w:p>
+      <w:pPr>
+        <w:rPr>
+          <w:b/>
+          <w:bCs/>
+        </w:rPr>
+      </w:pPr>
+    </w:p>
+    <w:p>
+      <w:pPr>
+        <w:rPr>
+          <w:b/>
+          <w:bCs/>
+        </w:rPr>
+      </w:pPr>
+      <w:r>
+        <w:rPr>
+          <w:b/>
+          <w:bCs/>
+        </w:rPr>
         <w:pict w14:anchorId="197D0E73">
-          <v:rect id="_x0000_i1139" style="width:0;height:1.5pt" o:hralign="center" o:hrstd="t" o:hrnoshade="t" o:hr="t" fillcolor="gray" stroked="f"/>
+          <v:rect id="_x0000_i1025" style="width:0;height:1.5pt" o:hralign="center" o:hrstd="t" o:hrnoshade="t" o:hr="t" fillcolor="gray" stroked="f"/>
         </w:pict>
       </w:r>
     </w:p>
@@ -71,28 +808,65 @@
         </w:rPr>
         <w:t xml:space="preserve">Module : Algorithmes avancés et complexité – Master 1 IL </w:t>
       </w:r>
+    </w:p>
+    <w:p>
+      <w:pPr>
+        <w:rPr>
+          <w:b/>
+          <w:bCs/>
+        </w:rPr>
+      </w:pPr>
+      <w:r>
+        <w:rPr>
+          <w:b/>
+          <w:bCs/>
+        </w:rPr>
+        <w:t xml:space="preserve">Auteur : Travail réalisé en binôme </w:t>
+      </w:r>
+    </w:p>
+    <w:p>
+      <w:pPr>
+        <w:rPr>
+          <w:b/>
+          <w:bCs/>
+        </w:rPr>
+      </w:pPr>
+      <w:r>
+        <w:rPr>
+          <w:b/>
+          <w:bCs/>
+        </w:rPr>
+        <w:t>1. Description de l'algorithme : Bubble Sort (Tri à bulles)</w:t>
+      </w:r>
+    </w:p>
+    <w:p>
+      <w:pPr>
+        <w:rPr>
+          <w:b/>
+          <w:bCs/>
+        </w:rPr>
+      </w:pPr>
+      <w:r>
+        <w:rPr>
+          <w:b/>
+          <w:bCs/>
+        </w:rPr>
+        <w:t>Le tri à bulles est un algorithme de tri par comparaison dont le principe est d'ordonner les éléments d'un tableau d'entiers par permutations successives</w:t>
+      </w:r>
       <w:r>
         <w:rPr>
           <w:b/>
           <w:bCs/>
           <w:vertAlign w:val="superscript"/>
         </w:rPr>
-        <w:t>2</w:t>
-      </w:r>
-    </w:p>
-    <w:p>
-      <w:pPr>
-        <w:rPr>
-          <w:b/>
-          <w:bCs/>
-        </w:rPr>
-      </w:pPr>
-      <w:r>
-        <w:rPr>
-          <w:b/>
-          <w:bCs/>
-        </w:rPr>
-        <w:t xml:space="preserve">Auteur : Travail réalisé en binôme </w:t>
+        <w:t>4</w:t>
+      </w:r>
+      <w:r>
+        <w:rPr>
+          <w:b/>
+          <w:bCs/>
+        </w:rPr>
+        <w:t>. Il appartient à la famille des tris dits "en place", ce qui signifie que les valeurs triées sont stockées directement dans le tableau initial sans nécessiter d'espace mémoire supplémentaire proportionnel à $n$</w:t>
       </w:r>
       <w:r>
         <w:rPr>
@@ -100,76 +874,6 @@
           <w:bCs/>
           <w:vertAlign w:val="superscript"/>
         </w:rPr>
-        <w:t>3</w:t>
-      </w:r>
-    </w:p>
-    <w:p>
-      <w:pPr>
-        <w:rPr>
-          <w:b/>
-          <w:bCs/>
-        </w:rPr>
-      </w:pPr>
-      <w:r>
-        <w:rPr>
-          <w:b/>
-          <w:bCs/>
-        </w:rPr>
-        <w:pict w14:anchorId="6DA014B0">
-          <v:rect id="_x0000_i1140" style="width:0;height:1.5pt" o:hralign="center" o:hrstd="t" o:hrnoshade="t" o:hr="t" fillcolor="gray" stroked="f"/>
-        </w:pict>
-      </w:r>
-    </w:p>
-    <w:p>
-      <w:pPr>
-        <w:rPr>
-          <w:b/>
-          <w:bCs/>
-        </w:rPr>
-      </w:pPr>
-      <w:r>
-        <w:rPr>
-          <w:b/>
-          <w:bCs/>
-        </w:rPr>
-        <w:t>1. Description de l'algorithme : Bubble Sort (Tri à bulles)</w:t>
-      </w:r>
-    </w:p>
-    <w:p>
-      <w:pPr>
-        <w:rPr>
-          <w:b/>
-          <w:bCs/>
-        </w:rPr>
-      </w:pPr>
-      <w:r>
-        <w:rPr>
-          <w:b/>
-          <w:bCs/>
-        </w:rPr>
-        <w:t>Le tri à bulles est un algorithme de tri par comparaison dont le principe est d'ordonner les éléments d'un tableau d'entiers par permutations successives</w:t>
-      </w:r>
-      <w:r>
-        <w:rPr>
-          <w:b/>
-          <w:bCs/>
-          <w:vertAlign w:val="superscript"/>
-        </w:rPr>
-        <w:t>4</w:t>
-      </w:r>
-      <w:r>
-        <w:rPr>
-          <w:b/>
-          <w:bCs/>
-        </w:rPr>
-        <w:t>. Il appartient à la famille des tris dits "en place", ce qui signifie que les valeurs triées sont stockées directement dans le tableau initial sans nécessiter d'espace mémoire supplémentaire proportionnel à $n$</w:t>
-      </w:r>
-      <w:r>
-        <w:rPr>
-          <w:b/>
-          <w:bCs/>
-          <w:vertAlign w:val="superscript"/>
-        </w:rPr>
         <w:t>5</w:t>
       </w:r>
       <w:r>
@@ -192,6 +896,13 @@
           <w:b/>
           <w:bCs/>
         </w:rPr>
+        <w:t>1.1</w:t>
+      </w:r>
+      <w:r>
+        <w:rPr>
+          <w:b/>
+          <w:bCs/>
+        </w:rPr>
         <w:t>Principe de fonctionnement</w:t>
       </w:r>
     </w:p>
@@ -207,7 +918,7 @@
           <w:b/>
           <w:bCs/>
         </w:rPr>
-        <w:t>L'algorithme parcourt le tableau de taille $N$ et compare chaque paire d'éléments consécutifs</w:t>
+        <w:t>L'algorithme parcourt le tableau de taille N et compare chaque paire d'éléments consécutifs</w:t>
       </w:r>
       <w:r>
         <w:rPr>
@@ -241,22 +952,7 @@
           <w:b/>
           <w:bCs/>
         </w:rPr>
-        <w:t>Mécanisme d'échange : Si l'élément de gauche est supérieur à celui de droite ($T[j-1] &gt; T[j]$), ils sont intervertis</w:t>
-      </w:r>
-      <w:r>
-        <w:rPr>
-          <w:b/>
-          <w:bCs/>
-          <w:vertAlign w:val="superscript"/>
-        </w:rPr>
-        <w:t>7</w:t>
-      </w:r>
-      <w:r>
-        <w:rPr>
-          <w:b/>
-          <w:bCs/>
-        </w:rPr>
-        <w:t>.</w:t>
+        <w:t>Mécanisme d'échange : Si l'élément de gauche est supérieur à celui de droite (T[j-1] &gt; T[j]), ils sont intervertis.</w:t>
       </w:r>
     </w:p>
     <w:p>
@@ -277,13 +973,83 @@
         </w:rPr>
         <w:t>L'analogie de la bulle : À chaque passage complet, l'élément le plus grand de la partie non triée "remonte" vers sa position finale à droite du tableau</w:t>
       </w:r>
+    </w:p>
+    <w:p>
+      <w:pPr>
+        <w:rPr>
+          <w:b/>
+          <w:bCs/>
+        </w:rPr>
+      </w:pPr>
+      <w:r>
+        <w:rPr>
+          <w:b/>
+          <w:bCs/>
+        </w:rPr>
+        <w:t>Analyse des variantes (Classique vs Optimisée)</w:t>
+      </w:r>
+    </w:p>
+    <w:p>
+      <w:pPr>
+        <w:rPr>
+          <w:b/>
+          <w:bCs/>
+        </w:rPr>
+      </w:pPr>
+      <w:r>
+        <w:rPr>
+          <w:b/>
+          <w:bCs/>
+        </w:rPr>
+        <w:t>Le projet demande d'implémenter et de comparer deux versions du Bubble Sort:</w:t>
+      </w:r>
+    </w:p>
+    <w:p>
+      <w:pPr>
+        <w:pStyle w:val="Paragraphedeliste"/>
+        <w:numPr>
+          <w:ilvl w:val="0"/>
+          <w:numId w:val="12"/>
+        </w:numPr>
+        <w:rPr>
+          <w:b/>
+          <w:bCs/>
+        </w:rPr>
+      </w:pPr>
+      <w:r>
+        <w:rPr>
+          <w:b/>
+          <w:bCs/>
+        </w:rPr>
+        <w:t>BubbleSort (Version de base) :</w:t>
+      </w:r>
+    </w:p>
+    <w:p>
+      <w:pPr>
+        <w:numPr>
+          <w:ilvl w:val="1"/>
+          <w:numId w:val="9"/>
+        </w:numPr>
+        <w:rPr>
+          <w:b/>
+          <w:bCs/>
+        </w:rPr>
+      </w:pPr>
+      <w:r>
+        <w:rPr>
+          <w:b/>
+          <w:bCs/>
+        </w:rPr>
+        <w:lastRenderedPageBreak/>
+        <w:t>Elle utilise un indicateur booléen Change pour vérifier si un échange a eu lieu lors d'un passage</w:t>
+      </w:r>
       <w:r>
         <w:rPr>
           <w:b/>
           <w:bCs/>
           <w:vertAlign w:val="superscript"/>
         </w:rPr>
-        <w:t>8</w:t>
+        <w:t>1</w:t>
       </w:r>
       <w:r>
         <w:rPr>
@@ -295,50 +1061,41 @@
     </w:p>
     <w:p>
       <w:pPr>
-        <w:rPr>
-          <w:b/>
-          <w:bCs/>
-        </w:rPr>
-      </w:pPr>
-      <w:r>
-        <w:rPr>
-          <w:b/>
-          <w:bCs/>
-        </w:rPr>
-        <w:t>Analyse des variantes (Classique vs Optimisée)</w:t>
-      </w:r>
-    </w:p>
-    <w:p>
-      <w:pPr>
-        <w:rPr>
-          <w:b/>
-          <w:bCs/>
-        </w:rPr>
-      </w:pPr>
-      <w:r>
-        <w:rPr>
-          <w:b/>
-          <w:bCs/>
-        </w:rPr>
-        <w:t>Le projet demande d'implémenter et de comparer deux versions du Bubble Sort</w:t>
-      </w:r>
-      <w:proofErr w:type="gramStart"/>
-      <w:r>
-        <w:rPr>
-          <w:b/>
-          <w:bCs/>
-          <w:vertAlign w:val="superscript"/>
-        </w:rPr>
-        <w:t>9</w:t>
-      </w:r>
-      <w:r>
-        <w:rPr>
-          <w:b/>
-          <w:bCs/>
-        </w:rPr>
-        <w:t>:</w:t>
-      </w:r>
-      <w:proofErr w:type="gramEnd"/>
+        <w:numPr>
+          <w:ilvl w:val="1"/>
+          <w:numId w:val="9"/>
+        </w:numPr>
+        <w:rPr>
+          <w:b/>
+          <w:bCs/>
+        </w:rPr>
+      </w:pPr>
+      <w:r>
+        <w:rPr>
+          <w:b/>
+          <w:bCs/>
+        </w:rPr>
+        <w:t>Si aucun échange n'est effectué, le tableau est considéré comme trié et l'algorithme s'arrête.</w:t>
+      </w:r>
+    </w:p>
+    <w:p>
+      <w:pPr>
+        <w:numPr>
+          <w:ilvl w:val="1"/>
+          <w:numId w:val="9"/>
+        </w:numPr>
+        <w:rPr>
+          <w:b/>
+          <w:bCs/>
+        </w:rPr>
+      </w:pPr>
+      <w:r>
+        <w:rPr>
+          <w:b/>
+          <w:bCs/>
+        </w:rPr>
+        <w:t>Cependant, elle effectue toujours des comparaisons sur l'intégralité du tableau à chaque itération.</w:t>
+      </w:r>
     </w:p>
     <w:p>
       <w:pPr>
@@ -351,21 +1108,12 @@
           <w:bCs/>
         </w:rPr>
       </w:pPr>
-      <w:proofErr w:type="spellStart"/>
-      <w:r>
-        <w:rPr>
-          <w:b/>
-          <w:bCs/>
-        </w:rPr>
-        <w:t>BubbleSort</w:t>
-      </w:r>
-      <w:proofErr w:type="spellEnd"/>
-      <w:r>
-        <w:rPr>
-          <w:b/>
-          <w:bCs/>
-        </w:rPr>
-        <w:t xml:space="preserve"> (Version de base) :</w:t>
+      <w:r>
+        <w:rPr>
+          <w:b/>
+          <w:bCs/>
+        </w:rPr>
+        <w:t>BubbleSortOpt (Version optimisée) :</w:t>
       </w:r>
     </w:p>
     <w:p>
@@ -384,7 +1132,7 @@
           <w:b/>
           <w:bCs/>
         </w:rPr>
-        <w:t>Elle utilise un indicateur booléen Change pour vérifier si un échange a eu lieu lors d'un passage</w:t>
+        <w:t>Cette version exploite le fait qu'après le i-ème passage, les i derniers éléments sont déjà à leur place finale</w:t>
       </w:r>
       <w:r>
         <w:rPr>
@@ -392,7 +1140,7 @@
           <w:bCs/>
           <w:vertAlign w:val="superscript"/>
         </w:rPr>
-        <w:t>10</w:t>
+        <w:t>12</w:t>
       </w:r>
       <w:r>
         <w:rPr>
@@ -418,22 +1166,7 @@
           <w:b/>
           <w:bCs/>
         </w:rPr>
-        <w:t>Si aucun échange n'est effectué, le tableau est considéré comme trié et l'algorithme s'arrête</w:t>
-      </w:r>
-      <w:r>
-        <w:rPr>
-          <w:b/>
-          <w:bCs/>
-          <w:vertAlign w:val="superscript"/>
-        </w:rPr>
-        <w:t>1111</w:t>
-      </w:r>
-      <w:r>
-        <w:rPr>
-          <w:b/>
-          <w:bCs/>
-        </w:rPr>
-        <w:t>.</w:t>
+        <w:t>On introduit une variable $m$ qui réduit la portée de la boucle interne à chaque itération (m \leftarrow m - 1).</w:t>
       </w:r>
     </w:p>
     <w:p>
@@ -452,70 +1185,310 @@
           <w:b/>
           <w:bCs/>
         </w:rPr>
-        <w:t>Cependant, elle effectue toujours des comparaisons sur l'intégralité du tableau à chaque itération.</w:t>
+        <w:t>Cela permet d'économiser un nombre croissant de comparaisons inutiles à mesure que le tri progresse.</w:t>
+      </w:r>
+    </w:p>
+    <w:p>
+      <w:pPr>
+        <w:rPr>
+          <w:b/>
+          <w:bCs/>
+        </w:rPr>
+      </w:pPr>
+    </w:p>
+    <w:p>
+      <w:pPr>
+        <w:rPr>
+          <w:b/>
+          <w:bCs/>
+        </w:rPr>
+      </w:pPr>
+    </w:p>
+    <w:p>
+      <w:pPr>
+        <w:rPr>
+          <w:b/>
+          <w:bCs/>
+        </w:rPr>
+      </w:pPr>
+      <w:r>
+        <w:rPr>
+          <w:b/>
+          <w:bCs/>
+        </w:rPr>
+        <w:t>1.2 Pseudocode</w:t>
+      </w:r>
+    </w:p>
+    <w:p>
+      <w:pPr>
+        <w:rPr>
+          <w:b/>
+          <w:bCs/>
+        </w:rPr>
+      </w:pPr>
+      <w:r>
+        <w:rPr>
+          <w:b/>
+          <w:bCs/>
+        </w:rPr>
+        <w:t>Voici les deux variantes de l'algorithme telles que définies dans l'énoncé de notre étude :</w:t>
+      </w:r>
+    </w:p>
+    <w:p>
+      <w:pPr>
+        <w:rPr>
+          <w:b/>
+          <w:bCs/>
+        </w:rPr>
+      </w:pPr>
+      <w:r>
+        <w:rPr>
+          <w:b/>
+          <w:bCs/>
+        </w:rPr>
+        <w:t>Algorithme de base :</w:t>
+      </w:r>
+    </w:p>
+    <w:p>
+      <w:pPr>
+        <w:rPr>
+          <w:b/>
+          <w:bCs/>
+        </w:rPr>
+      </w:pPr>
+      <w:r>
+        <w:rPr>
+          <w:b/>
+          <w:bCs/>
+        </w:rPr>
+        <w:drawing>
+          <wp:inline distT="0" distB="0" distL="0" distR="0" wp14:anchorId="165E394E" wp14:editId="38E0B433">
+            <wp:extent cx="4991797" cy="2562583"/>
+            <wp:effectExtent l="0" t="0" r="0" b="9525"/>
+            <wp:docPr id="7271223" name="Image 1" descr="Une image contenant texte, capture d’écran, Police&#10;&#10;Le contenu généré par l’IA peut être incorrect."/>
+            <wp:cNvGraphicFramePr>
+              <a:graphicFrameLocks xmlns:a="http://schemas.openxmlformats.org/drawingml/2006/main" noChangeAspect="1"/>
+            </wp:cNvGraphicFramePr>
+            <a:graphic xmlns:a="http://schemas.openxmlformats.org/drawingml/2006/main">
+              <a:graphicData uri="http://schemas.openxmlformats.org/drawingml/2006/picture">
+                <pic:pic xmlns:pic="http://schemas.openxmlformats.org/drawingml/2006/picture">
+                  <pic:nvPicPr>
+                    <pic:cNvPr id="7271223" name="Image 1" descr="Une image contenant texte, capture d’écran, Police&#10;&#10;Le contenu généré par l’IA peut être incorrect."/>
+                    <pic:cNvPicPr/>
+                  </pic:nvPicPr>
+                  <pic:blipFill>
+                    <a:blip r:embed="rId5"/>
+                    <a:stretch>
+                      <a:fillRect/>
+                    </a:stretch>
+                  </pic:blipFill>
+                  <pic:spPr>
+                    <a:xfrm>
+                      <a:off x="0" y="0"/>
+                      <a:ext cx="4991797" cy="2562583"/>
+                    </a:xfrm>
+                    <a:prstGeom prst="rect">
+                      <a:avLst/>
+                    </a:prstGeom>
+                  </pic:spPr>
+                </pic:pic>
+              </a:graphicData>
+            </a:graphic>
+          </wp:inline>
+        </w:drawing>
+      </w:r>
+    </w:p>
+    <w:p>
+      <w:pPr>
+        <w:rPr>
+          <w:b/>
+          <w:bCs/>
+        </w:rPr>
+      </w:pPr>
+    </w:p>
+    <w:p>
+      <w:pPr>
+        <w:rPr>
+          <w:b/>
+          <w:bCs/>
+        </w:rPr>
+      </w:pPr>
+    </w:p>
+    <w:p>
+      <w:pPr>
+        <w:rPr>
+          <w:b/>
+          <w:bCs/>
+        </w:rPr>
+      </w:pPr>
+    </w:p>
+    <w:p>
+      <w:pPr>
+        <w:rPr>
+          <w:b/>
+          <w:bCs/>
+        </w:rPr>
+      </w:pPr>
+    </w:p>
+    <w:p>
+      <w:pPr>
+        <w:rPr>
+          <w:b/>
+          <w:bCs/>
+        </w:rPr>
+      </w:pPr>
+      <w:r>
+        <w:rPr>
+          <w:b/>
+          <w:bCs/>
+        </w:rPr>
+        <w:lastRenderedPageBreak/>
+        <w:t>Algorithme optimisé (BubbleSortOpt) : Cette version améliore l'efficacité en réduisant l'indice de fin de parcours (m) après chaque passage, car les derniers éléments sont déjà à leur place finale.</w:t>
+      </w:r>
+    </w:p>
+    <w:p>
+      <w:pPr>
+        <w:rPr>
+          <w:b/>
+          <w:bCs/>
+        </w:rPr>
+      </w:pPr>
+      <w:r>
+        <w:rPr>
+          <w:b/>
+          <w:bCs/>
+        </w:rPr>
+        <w:drawing>
+          <wp:inline distT="0" distB="0" distL="0" distR="0" wp14:anchorId="3930B1A3" wp14:editId="273C4E66">
+            <wp:extent cx="5201376" cy="2819794"/>
+            <wp:effectExtent l="0" t="0" r="0" b="0"/>
+            <wp:docPr id="102357876" name="Image 1" descr="Une image contenant texte, capture d’écran, logiciel, Police&#10;&#10;Le contenu généré par l’IA peut être incorrect."/>
+            <wp:cNvGraphicFramePr>
+              <a:graphicFrameLocks xmlns:a="http://schemas.openxmlformats.org/drawingml/2006/main" noChangeAspect="1"/>
+            </wp:cNvGraphicFramePr>
+            <a:graphic xmlns:a="http://schemas.openxmlformats.org/drawingml/2006/main">
+              <a:graphicData uri="http://schemas.openxmlformats.org/drawingml/2006/picture">
+                <pic:pic xmlns:pic="http://schemas.openxmlformats.org/drawingml/2006/picture">
+                  <pic:nvPicPr>
+                    <pic:cNvPr id="102357876" name="Image 1" descr="Une image contenant texte, capture d’écran, logiciel, Police&#10;&#10;Le contenu généré par l’IA peut être incorrect."/>
+                    <pic:cNvPicPr/>
+                  </pic:nvPicPr>
+                  <pic:blipFill>
+                    <a:blip r:embed="rId6"/>
+                    <a:stretch>
+                      <a:fillRect/>
+                    </a:stretch>
+                  </pic:blipFill>
+                  <pic:spPr>
+                    <a:xfrm>
+                      <a:off x="0" y="0"/>
+                      <a:ext cx="5201376" cy="2819794"/>
+                    </a:xfrm>
+                    <a:prstGeom prst="rect">
+                      <a:avLst/>
+                    </a:prstGeom>
+                  </pic:spPr>
+                </pic:pic>
+              </a:graphicData>
+            </a:graphic>
+          </wp:inline>
+        </w:drawing>
+      </w:r>
+    </w:p>
+    <w:p>
+      <w:pPr>
+        <w:rPr>
+          <w:b/>
+          <w:bCs/>
+        </w:rPr>
+      </w:pPr>
+      <w:r>
+        <w:rPr>
+          <w:b/>
+          <w:bCs/>
+        </w:rPr>
+        <w:pict w14:anchorId="314685A5">
+          <v:rect id="_x0000_i1027" style="width:0;height:1.5pt" o:hralign="center" o:hrstd="t" o:hrnoshade="t" o:hr="t" fillcolor="gray" stroked="f"/>
+        </w:pict>
+      </w:r>
+    </w:p>
+    <w:p>
+      <w:pPr>
+        <w:rPr>
+          <w:b/>
+          <w:bCs/>
+        </w:rPr>
+      </w:pPr>
+      <w:r>
+        <w:rPr>
+          <w:b/>
+          <w:bCs/>
+        </w:rPr>
+        <w:t>2. Étude de la Complexité Théorique (Tri à Bulles)</w:t>
+      </w:r>
+    </w:p>
+    <w:p>
+      <w:pPr>
+        <w:rPr>
+          <w:b/>
+          <w:bCs/>
+        </w:rPr>
+      </w:pPr>
+      <w:r>
+        <w:rPr>
+          <w:b/>
+          <w:bCs/>
+        </w:rPr>
+        <w:t>L'étude de la complexité nous permet de prévoir le comportement de l'algorithme en fonction de la taille $n$ du tableau d'entrée</w:t>
+      </w:r>
+      <w:r>
+        <w:rPr>
+          <w:b/>
+          <w:bCs/>
+          <w:vertAlign w:val="superscript"/>
+        </w:rPr>
+        <w:t>2</w:t>
+      </w:r>
+      <w:r>
+        <w:rPr>
+          <w:b/>
+          <w:bCs/>
+        </w:rPr>
+        <w:t>.</w:t>
+      </w:r>
+    </w:p>
+    <w:p>
+      <w:pPr>
+        <w:rPr>
+          <w:b/>
+          <w:bCs/>
+        </w:rPr>
+      </w:pPr>
+      <w:r>
+        <w:rPr>
+          <w:b/>
+          <w:bCs/>
+        </w:rPr>
+        <w:t>2.1 Le meilleur cas : Tableau déjà trié</w:t>
       </w:r>
     </w:p>
     <w:p>
       <w:pPr>
         <w:numPr>
           <w:ilvl w:val="0"/>
-          <w:numId w:val="9"/>
+          <w:numId w:val="19"/>
         </w:numPr>
         <w:rPr>
           <w:b/>
           <w:bCs/>
         </w:rPr>
       </w:pPr>
-      <w:proofErr w:type="spellStart"/>
-      <w:r>
-        <w:rPr>
-          <w:b/>
-          <w:bCs/>
-        </w:rPr>
-        <w:t>BubbleSortOpt</w:t>
-      </w:r>
-      <w:proofErr w:type="spellEnd"/>
-      <w:r>
-        <w:rPr>
-          <w:b/>
-          <w:bCs/>
-        </w:rPr>
-        <w:t xml:space="preserve"> (Version optimisée) :</w:t>
-      </w:r>
-    </w:p>
-    <w:p>
-      <w:pPr>
-        <w:numPr>
-          <w:ilvl w:val="1"/>
-          <w:numId w:val="9"/>
-        </w:numPr>
-        <w:rPr>
-          <w:b/>
-          <w:bCs/>
-        </w:rPr>
-      </w:pPr>
-      <w:r>
-        <w:rPr>
-          <w:b/>
-          <w:bCs/>
-        </w:rPr>
-        <w:t>Cette version exploite le fait qu'après le $i$-</w:t>
-      </w:r>
-      <w:proofErr w:type="spellStart"/>
-      <w:r>
-        <w:rPr>
-          <w:b/>
-          <w:bCs/>
-        </w:rPr>
-        <w:t>ème</w:t>
-      </w:r>
-      <w:proofErr w:type="spellEnd"/>
-      <w:r>
-        <w:rPr>
-          <w:b/>
-          <w:bCs/>
-        </w:rPr>
-        <w:t xml:space="preserve"> passage, les $i$ derniers éléments sont déjà à leur place finale</w:t>
+      <w:r>
+        <w:rPr>
+          <w:b/>
+          <w:bCs/>
+        </w:rPr>
+        <w:t>Condition : Les éléments sont déjà dans l'ordre croissant</w:t>
       </w:r>
       <w:r>
         <w:rPr>
@@ -523,7 +1496,7 @@
           <w:bCs/>
           <w:vertAlign w:val="superscript"/>
         </w:rPr>
-        <w:t>12</w:t>
+        <w:t>3</w:t>
       </w:r>
       <w:r>
         <w:rPr>
@@ -532,161 +1505,12 @@
         </w:rPr>
         <w:t>.</w:t>
       </w:r>
-    </w:p>
-    <w:p>
-      <w:pPr>
-        <w:numPr>
-          <w:ilvl w:val="1"/>
-          <w:numId w:val="9"/>
-        </w:numPr>
-        <w:rPr>
-          <w:b/>
-          <w:bCs/>
-        </w:rPr>
-      </w:pPr>
-      <w:r>
-        <w:rPr>
-          <w:b/>
-          <w:bCs/>
-        </w:rPr>
-        <w:t>On introduit une variable $m$ qui réduit la portée de la boucle interne à chaque itération ($m \</w:t>
-      </w:r>
-      <w:proofErr w:type="spellStart"/>
-      <w:r>
-        <w:rPr>
-          <w:b/>
-          <w:bCs/>
-        </w:rPr>
-        <w:t>leftarrow</w:t>
-      </w:r>
-      <w:proofErr w:type="spellEnd"/>
-      <w:r>
-        <w:rPr>
-          <w:b/>
-          <w:bCs/>
-        </w:rPr>
-        <w:t xml:space="preserve"> m - 1$)</w:t>
-      </w:r>
-      <w:r>
-        <w:rPr>
-          <w:b/>
-          <w:bCs/>
-          <w:vertAlign w:val="superscript"/>
-        </w:rPr>
-        <w:t>13131313</w:t>
-      </w:r>
-      <w:r>
-        <w:rPr>
-          <w:b/>
-          <w:bCs/>
-        </w:rPr>
-        <w:t>.</w:t>
-      </w:r>
-    </w:p>
-    <w:p>
-      <w:pPr>
-        <w:numPr>
-          <w:ilvl w:val="1"/>
-          <w:numId w:val="9"/>
-        </w:numPr>
-        <w:rPr>
-          <w:b/>
-          <w:bCs/>
-        </w:rPr>
-      </w:pPr>
-      <w:r>
-        <w:rPr>
-          <w:b/>
-          <w:bCs/>
-        </w:rPr>
-        <w:t>Cela permet d'économiser un nombre croissant de comparaisons inutiles à mesure que le tri progresse</w:t>
-      </w:r>
-      <w:r>
-        <w:rPr>
-          <w:b/>
-          <w:bCs/>
-          <w:vertAlign w:val="superscript"/>
-        </w:rPr>
-        <w:t>14</w:t>
-      </w:r>
-      <w:r>
-        <w:rPr>
-          <w:b/>
-          <w:bCs/>
-        </w:rPr>
-        <w:t>.</w:t>
-      </w:r>
-    </w:p>
-    <w:p>
-      <w:pPr>
-        <w:rPr>
-          <w:b/>
-          <w:bCs/>
-        </w:rPr>
-      </w:pPr>
-      <w:r>
-        <w:rPr>
-          <w:b/>
-          <w:bCs/>
-        </w:rPr>
-        <w:pict w14:anchorId="314685A5">
-          <v:rect id="_x0000_i1141" style="width:0;height:1.5pt" o:hralign="center" o:hrstd="t" o:hrnoshade="t" o:hr="t" fillcolor="gray" stroked="f"/>
-        </w:pict>
-      </w:r>
-    </w:p>
-    <w:p>
-      <w:pPr>
-        <w:rPr>
-          <w:b/>
-          <w:bCs/>
-        </w:rPr>
-      </w:pPr>
-      <w:r>
-        <w:rPr>
-          <w:b/>
-          <w:bCs/>
-        </w:rPr>
-        <w:lastRenderedPageBreak/>
-        <w:t>2. Analyse de la Complexité Théorique</w:t>
-      </w:r>
-    </w:p>
-    <w:p>
-      <w:pPr>
-        <w:rPr>
-          <w:b/>
-          <w:bCs/>
-        </w:rPr>
-      </w:pPr>
-      <w:r>
-        <w:rPr>
-          <w:b/>
-          <w:bCs/>
-        </w:rPr>
-        <w:t>L'analyse théorique permet d'évaluer le comportement de l'algorithme face à différentes répartitions de données</w:t>
-      </w:r>
-      <w:proofErr w:type="gramStart"/>
-      <w:r>
-        <w:rPr>
-          <w:b/>
-          <w:bCs/>
-          <w:vertAlign w:val="superscript"/>
-        </w:rPr>
-        <w:t>15151515</w:t>
-      </w:r>
-      <w:r>
-        <w:rPr>
-          <w:b/>
-          <w:bCs/>
-        </w:rPr>
-        <w:t>:</w:t>
-      </w:r>
-      <w:proofErr w:type="gramEnd"/>
     </w:p>
     <w:p>
       <w:pPr>
         <w:numPr>
           <w:ilvl w:val="0"/>
-          <w:numId w:val="10"/>
+          <w:numId w:val="19"/>
         </w:numPr>
         <w:rPr>
           <w:b/>
@@ -698,80 +1522,46 @@
           <w:b/>
           <w:bCs/>
         </w:rPr>
-        <w:t>Pire Cas (Tableau trié en ordre décroissant) :</w:t>
-      </w:r>
-    </w:p>
-    <w:p>
-      <w:pPr>
-        <w:rPr>
-          <w:b/>
-          <w:bCs/>
-        </w:rPr>
-      </w:pPr>
-      <w:r>
-        <w:rPr>
-          <w:b/>
-          <w:bCs/>
-        </w:rPr>
-        <w:t>La complexité est de $O(n^</w:t>
-      </w:r>
-      <w:proofErr w:type="gramStart"/>
-      <w:r>
-        <w:rPr>
-          <w:b/>
-          <w:bCs/>
-        </w:rPr>
-        <w:t>2)$</w:t>
-      </w:r>
-      <w:proofErr w:type="gramEnd"/>
-      <w:r>
-        <w:rPr>
-          <w:b/>
-          <w:bCs/>
-        </w:rPr>
-        <w:t>. Dans ce cas, l'algorithme doit effectuer le nombre maximum de comparaisons et d'échanges à chaque passage. Pour un tableau de taille $n$, le nombre de comparaisons est de la forme $\</w:t>
-      </w:r>
-      <w:proofErr w:type="spellStart"/>
-      <w:r>
-        <w:rPr>
-          <w:b/>
-          <w:bCs/>
-        </w:rPr>
-        <w:t>sum</w:t>
-      </w:r>
-      <w:proofErr w:type="spellEnd"/>
-      <w:r>
-        <w:rPr>
-          <w:b/>
-          <w:bCs/>
-        </w:rPr>
-        <w:t>_{i=</w:t>
-      </w:r>
-      <w:proofErr w:type="gramStart"/>
-      <w:r>
-        <w:rPr>
-          <w:b/>
-          <w:bCs/>
-        </w:rPr>
-        <w:t>1}^</w:t>
-      </w:r>
-      <w:proofErr w:type="gramEnd"/>
-      <w:r>
-        <w:rPr>
-          <w:b/>
-          <w:bCs/>
-        </w:rPr>
-        <w:t>{n-1} i = \frac{n(n-1)}{</w:t>
-      </w:r>
-      <w:proofErr w:type="gramStart"/>
-      <w:r>
-        <w:rPr>
-          <w:b/>
-          <w:bCs/>
-        </w:rPr>
-        <w:t>2}$</w:t>
-      </w:r>
-      <w:proofErr w:type="gramEnd"/>
+        <w:t>Analyse : Dans ce scénario, l'algorithme effectue un seul passage (la première itération de la boucle Tant que)</w:t>
+      </w:r>
+      <w:r>
+        <w:rPr>
+          <w:b/>
+          <w:bCs/>
+          <w:vertAlign w:val="superscript"/>
+        </w:rPr>
+        <w:t>4444</w:t>
+      </w:r>
+      <w:r>
+        <w:rPr>
+          <w:b/>
+          <w:bCs/>
+        </w:rPr>
+        <w:t>. Lors de ce passage, il effectue $n-1$ comparaisons</w:t>
+      </w:r>
+      <w:r>
+        <w:rPr>
+          <w:b/>
+          <w:bCs/>
+          <w:vertAlign w:val="superscript"/>
+        </w:rPr>
+        <w:t>5555</w:t>
+      </w:r>
+      <w:r>
+        <w:rPr>
+          <w:b/>
+          <w:bCs/>
+        </w:rPr>
+        <w:t>. Comme aucun échange n'est réalisé, la variable Change reste à false</w:t>
+      </w:r>
+      <w:r>
+        <w:rPr>
+          <w:b/>
+          <w:bCs/>
+          <w:vertAlign w:val="superscript"/>
+        </w:rPr>
+        <w:t>6666</w:t>
+      </w:r>
       <w:r>
         <w:rPr>
           <w:b/>
@@ -784,7 +1574,7 @@
       <w:pPr>
         <w:numPr>
           <w:ilvl w:val="0"/>
-          <w:numId w:val="10"/>
+          <w:numId w:val="19"/>
         </w:numPr>
         <w:rPr>
           <w:b/>
@@ -796,29 +1586,14 @@
           <w:b/>
           <w:bCs/>
         </w:rPr>
-        <w:t>Meilleur Cas (Tableau déjà trié) :</w:t>
-      </w:r>
-    </w:p>
-    <w:p>
-      <w:pPr>
-        <w:rPr>
-          <w:b/>
-          <w:bCs/>
-        </w:rPr>
-      </w:pPr>
-      <w:r>
-        <w:rPr>
-          <w:b/>
-          <w:bCs/>
-        </w:rPr>
-        <w:t>La complexité est de $O(n)$. Grâce à l'indicateur Change, l'algorithme effectue un seul parcours pour vérifier l'ordre des éléments ($n-1$ comparaisons) et s'arrête immédiatement car aucun échange n'est requis16161616.</w:t>
+        <w:t>Justification : L'algorithme s'arrête immédiatement après ce premier parcours. Le nombre d'opérations est proportionnel à $n$.</w:t>
       </w:r>
     </w:p>
     <w:p>
       <w:pPr>
         <w:numPr>
           <w:ilvl w:val="0"/>
-          <w:numId w:val="10"/>
+          <w:numId w:val="19"/>
         </w:numPr>
         <w:rPr>
           <w:b/>
@@ -830,308 +1605,29 @@
           <w:b/>
           <w:bCs/>
         </w:rPr>
-        <w:t>Complexité Spatiale :</w:t>
-      </w:r>
-    </w:p>
-    <w:p>
-      <w:pPr>
-        <w:rPr>
-          <w:b/>
-          <w:bCs/>
-        </w:rPr>
-      </w:pPr>
-      <w:r>
-        <w:rPr>
-          <w:b/>
-          <w:bCs/>
-        </w:rPr>
-        <w:t>Elle est de $</w:t>
-      </w:r>
-      <w:proofErr w:type="gramStart"/>
-      <w:r>
-        <w:rPr>
-          <w:b/>
-          <w:bCs/>
-        </w:rPr>
-        <w:t>O(1)$</w:t>
-      </w:r>
-      <w:proofErr w:type="gramEnd"/>
-      <w:r>
-        <w:rPr>
-          <w:b/>
-          <w:bCs/>
-        </w:rPr>
-        <w:t>, confirmant l'approche "en place" où les données sont manipulées directement dans le tableau d'entrée17.</w:t>
-      </w:r>
-    </w:p>
-    <w:p>
-      <w:pPr>
-        <w:rPr>
-          <w:b/>
-          <w:bCs/>
-        </w:rPr>
-      </w:pPr>
-      <w:r>
-        <w:rPr>
-          <w:b/>
-          <w:bCs/>
-        </w:rPr>
-        <w:pict w14:anchorId="7981DF62">
-          <v:rect id="_x0000_i1142" style="width:0;height:1.5pt" o:hralign="center" o:hrstd="t" o:hrnoshade="t" o:hr="t" fillcolor="gray" stroked="f"/>
-        </w:pict>
-      </w:r>
-    </w:p>
-    <w:p>
-      <w:pPr>
-        <w:rPr>
-          <w:b/>
-          <w:bCs/>
-        </w:rPr>
-      </w:pPr>
-      <w:r>
-        <w:rPr>
-          <w:b/>
-          <w:bCs/>
-        </w:rPr>
-        <w:t>3. Résultats Expérimentaux (Évaluation du coût)</w:t>
-      </w:r>
-    </w:p>
-    <w:p>
-      <w:pPr>
-        <w:rPr>
-          <w:b/>
-          <w:bCs/>
-        </w:rPr>
-      </w:pPr>
-      <w:r>
-        <w:rPr>
-          <w:b/>
-          <w:bCs/>
-        </w:rPr>
-        <w:t>Pour valider la théorie, l'algorithme a été testé sur des tableaux d'entiers remplis de manière aléatoire avec des tailles $n$ croissantes</w:t>
-      </w:r>
-      <w:r>
-        <w:rPr>
-          <w:b/>
-          <w:bCs/>
-          <w:vertAlign w:val="superscript"/>
-        </w:rPr>
-        <w:t>18</w:t>
-      </w:r>
-      <w:r>
-        <w:rPr>
-          <w:b/>
-          <w:bCs/>
-        </w:rPr>
-        <w:t>. Pour garantir la fiabilité, chaque mesure a été effectuée plusieurs fois afin de calculer une moyenne</w:t>
-      </w:r>
-      <w:r>
-        <w:rPr>
-          <w:b/>
-          <w:bCs/>
-          <w:vertAlign w:val="superscript"/>
-        </w:rPr>
-        <w:t>19</w:t>
-      </w:r>
-      <w:r>
-        <w:rPr>
-          <w:b/>
-          <w:bCs/>
-        </w:rPr>
-        <w:t>.</w:t>
-      </w:r>
-    </w:p>
-    <w:p>
-      <w:pPr>
-        <w:rPr>
-          <w:b/>
-          <w:bCs/>
-        </w:rPr>
-      </w:pPr>
-      <w:r>
-        <w:rPr>
-          <w:b/>
-          <w:bCs/>
-        </w:rPr>
-        <w:t>(Note : Intégrez ici les temps obtenus avec votre code C).</w:t>
-      </w:r>
-    </w:p>
-    <w:p>
-      <w:pPr>
-        <w:rPr>
-          <w:b/>
-          <w:bCs/>
-        </w:rPr>
-      </w:pPr>
-      <w:r>
-        <w:rPr>
-          <w:b/>
-          <w:bCs/>
-        </w:rPr>
-        <w:t xml:space="preserve">| Taille ($n$) | Scénario | Temps </w:t>
-      </w:r>
-      <w:proofErr w:type="spellStart"/>
-      <w:r>
-        <w:rPr>
-          <w:b/>
-          <w:bCs/>
-        </w:rPr>
-        <w:t>BubbleSort</w:t>
-      </w:r>
-      <w:proofErr w:type="spellEnd"/>
-      <w:r>
-        <w:rPr>
-          <w:b/>
-          <w:bCs/>
-        </w:rPr>
-        <w:t xml:space="preserve"> (s) | Temps </w:t>
-      </w:r>
-      <w:proofErr w:type="spellStart"/>
-      <w:r>
-        <w:rPr>
-          <w:b/>
-          <w:bCs/>
-        </w:rPr>
-        <w:t>BubbleSortOpt</w:t>
-      </w:r>
-      <w:proofErr w:type="spellEnd"/>
-      <w:r>
-        <w:rPr>
-          <w:b/>
-          <w:bCs/>
-        </w:rPr>
-        <w:t xml:space="preserve"> (s) |</w:t>
-      </w:r>
-    </w:p>
-    <w:p>
-      <w:pPr>
-        <w:rPr>
-          <w:b/>
-          <w:bCs/>
-        </w:rPr>
-      </w:pPr>
-      <w:r>
-        <w:rPr>
-          <w:b/>
-          <w:bCs/>
-        </w:rPr>
-        <w:t>| :--- | :--- | :--- | :--- |</w:t>
-      </w:r>
-    </w:p>
-    <w:p>
-      <w:pPr>
-        <w:rPr>
-          <w:b/>
-          <w:bCs/>
-        </w:rPr>
-      </w:pPr>
-      <w:r>
-        <w:rPr>
-          <w:b/>
-          <w:bCs/>
-        </w:rPr>
-        <w:t>| 1000 | Meilleur (Trié) | ~0.000002 | ~0.000001 |</w:t>
-      </w:r>
-    </w:p>
-    <w:p>
-      <w:pPr>
-        <w:rPr>
-          <w:b/>
-          <w:bCs/>
-        </w:rPr>
-      </w:pPr>
-      <w:r>
-        <w:rPr>
-          <w:b/>
-          <w:bCs/>
-        </w:rPr>
-        <w:t>| 5000 | Aléatoire | (A compléter) | (A compléter) |</w:t>
-      </w:r>
-    </w:p>
-    <w:p>
-      <w:pPr>
-        <w:rPr>
-          <w:b/>
-          <w:bCs/>
-        </w:rPr>
-      </w:pPr>
-      <w:r>
-        <w:rPr>
-          <w:b/>
-          <w:bCs/>
-        </w:rPr>
-        <w:t>| 10000 | Pire (Inversé) | ~0.250000 | ~0.190000 |</w:t>
-      </w:r>
-    </w:p>
-    <w:p>
-      <w:pPr>
-        <w:rPr>
-          <w:b/>
-          <w:bCs/>
-        </w:rPr>
-      </w:pPr>
-      <w:r>
-        <w:rPr>
-          <w:b/>
-          <w:bCs/>
-        </w:rPr>
-        <w:pict w14:anchorId="0663A7A5">
-          <v:rect id="_x0000_i1143" style="width:0;height:1.5pt" o:hralign="center" o:hrstd="t" o:hrnoshade="t" o:hr="t" fillcolor="gray" stroked="f"/>
-        </w:pict>
-      </w:r>
-    </w:p>
-    <w:p>
-      <w:pPr>
-        <w:rPr>
-          <w:b/>
-          <w:bCs/>
-        </w:rPr>
-      </w:pPr>
-      <w:r>
-        <w:rPr>
-          <w:b/>
-          <w:bCs/>
-        </w:rPr>
-        <w:t>4. Interprétation et Confrontation</w:t>
-      </w:r>
-    </w:p>
-    <w:p>
-      <w:pPr>
-        <w:rPr>
-          <w:b/>
-          <w:bCs/>
-        </w:rPr>
-      </w:pPr>
-      <w:r>
-        <w:rPr>
-          <w:b/>
-          <w:bCs/>
-        </w:rPr>
-        <w:t>Cette phase confronte la complexité théorique à l'évaluation réelle du coût de calcul</w:t>
-      </w:r>
-      <w:proofErr w:type="gramStart"/>
-      <w:r>
-        <w:rPr>
-          <w:b/>
-          <w:bCs/>
-          <w:vertAlign w:val="superscript"/>
-        </w:rPr>
-        <w:t>20</w:t>
-      </w:r>
-      <w:r>
-        <w:rPr>
-          <w:b/>
-          <w:bCs/>
-        </w:rPr>
-        <w:t>:</w:t>
-      </w:r>
-      <w:proofErr w:type="gramEnd"/>
+        <w:t>Complexité : $O(n)$.</w:t>
+      </w:r>
+    </w:p>
+    <w:p>
+      <w:pPr>
+        <w:rPr>
+          <w:b/>
+          <w:bCs/>
+        </w:rPr>
+      </w:pPr>
+      <w:r>
+        <w:rPr>
+          <w:b/>
+          <w:bCs/>
+        </w:rPr>
+        <w:t>2.2 Le pire cas : Tableau trié à l'envers</w:t>
+      </w:r>
     </w:p>
     <w:p>
       <w:pPr>
         <w:numPr>
           <w:ilvl w:val="0"/>
-          <w:numId w:val="11"/>
+          <w:numId w:val="20"/>
         </w:numPr>
         <w:rPr>
           <w:b/>
@@ -1143,30 +1639,29 @@
           <w:b/>
           <w:bCs/>
         </w:rPr>
-        <w:t>Confrontation Théorie/Réel : La croissance du temps d'exécution observée dans le pire cas suit une courbe parabolique, ce qui valide la complexité théorique en $O(n^</w:t>
-      </w:r>
-      <w:proofErr w:type="gramStart"/>
-      <w:r>
-        <w:rPr>
-          <w:b/>
-          <w:bCs/>
-        </w:rPr>
-        <w:t>2)$</w:t>
-      </w:r>
-      <w:proofErr w:type="gramEnd"/>
-      <w:r>
-        <w:rPr>
-          <w:b/>
-          <w:bCs/>
-        </w:rPr>
-        <w:t>. Un doublement de la taille $n$ entraîne approximativement un quadruplement du temps de calcul.</w:t>
+        <w:t>Condition : Les éléments sont dans l'ordre décroissant</w:t>
+      </w:r>
+      <w:r>
+        <w:rPr>
+          <w:b/>
+          <w:bCs/>
+          <w:vertAlign w:val="superscript"/>
+        </w:rPr>
+        <w:t>7</w:t>
+      </w:r>
+      <w:r>
+        <w:rPr>
+          <w:b/>
+          <w:bCs/>
+        </w:rPr>
+        <w:t>.</w:t>
       </w:r>
     </w:p>
     <w:p>
       <w:pPr>
         <w:numPr>
           <w:ilvl w:val="0"/>
-          <w:numId w:val="11"/>
+          <w:numId w:val="20"/>
         </w:numPr>
         <w:rPr>
           <w:b/>
@@ -1178,30 +1673,44 @@
           <w:b/>
           <w:bCs/>
         </w:rPr>
-        <w:t xml:space="preserve">Efficacité de l'Optimisation : Les tests montrent que </w:t>
-      </w:r>
-      <w:proofErr w:type="spellStart"/>
-      <w:r>
-        <w:rPr>
-          <w:b/>
-          <w:bCs/>
-        </w:rPr>
-        <w:t>BubbleSortOpt</w:t>
-      </w:r>
-      <w:proofErr w:type="spellEnd"/>
-      <w:r>
-        <w:rPr>
-          <w:b/>
-          <w:bCs/>
-        </w:rPr>
-        <w:t xml:space="preserve"> est plus performant que la version classique dans le pire cas. En réduisant l'indice $m$, on diminue le nombre total d'itérations de la boucle for, ce qui se traduit par un gain de temps visible sur les grandes valeurs de $n$.</w:t>
+        <w:t>Analyse : À chaque passage, l'algorithme doit déplacer le plus grand élément jusqu'à la fin du tableau</w:t>
+      </w:r>
+      <w:r>
+        <w:rPr>
+          <w:b/>
+          <w:bCs/>
+          <w:vertAlign w:val="superscript"/>
+        </w:rPr>
+        <w:t>8888</w:t>
+      </w:r>
+      <w:r>
+        <w:rPr>
+          <w:b/>
+          <w:bCs/>
+        </w:rPr>
+        <w:t>. Pour la version BubbleSortOpt, le premier passage fait $n-1$ comparaisons, le deuxième $n-2$, et ainsi de suite jusqu'à 1</w:t>
+      </w:r>
+      <w:r>
+        <w:rPr>
+          <w:b/>
+          <w:bCs/>
+          <w:vertAlign w:val="superscript"/>
+        </w:rPr>
+        <w:t>9999</w:t>
+      </w:r>
+      <w:r>
+        <w:rPr>
+          <w:b/>
+          <w:bCs/>
+        </w:rPr>
+        <w:t>.</w:t>
       </w:r>
     </w:p>
     <w:p>
       <w:pPr>
         <w:numPr>
           <w:ilvl w:val="0"/>
-          <w:numId w:val="11"/>
+          <w:numId w:val="20"/>
         </w:numPr>
         <w:rPr>
           <w:b/>
@@ -1213,12 +1722,638 @@
           <w:b/>
           <w:bCs/>
         </w:rPr>
+        <w:t>Justification : Le nombre total de comparaisons est la somme des premiers entiers : $S = (n-1) + (n-2) + ... + 1 = \frac{n(n-1)}{2}$</w:t>
+      </w:r>
+      <w:r>
+        <w:rPr>
+          <w:b/>
+          <w:bCs/>
+          <w:vertAlign w:val="superscript"/>
+        </w:rPr>
+        <w:t>10</w:t>
+      </w:r>
+      <w:r>
+        <w:rPr>
+          <w:b/>
+          <w:bCs/>
+        </w:rPr>
+        <w:t>. Cette expression est dominée par le terme $n^2$.</w:t>
+      </w:r>
+    </w:p>
+    <w:p>
+      <w:pPr>
+        <w:numPr>
+          <w:ilvl w:val="0"/>
+          <w:numId w:val="20"/>
+        </w:numPr>
+        <w:rPr>
+          <w:b/>
+          <w:bCs/>
+        </w:rPr>
+      </w:pPr>
+      <w:r>
+        <w:rPr>
+          <w:b/>
+          <w:bCs/>
+        </w:rPr>
+        <w:t>Complexité : $O(n^2)$.</w:t>
+      </w:r>
+    </w:p>
+    <w:p>
+      <w:pPr>
+        <w:rPr>
+          <w:b/>
+          <w:bCs/>
+        </w:rPr>
+      </w:pPr>
+      <w:r>
+        <w:rPr>
+          <w:b/>
+          <w:bCs/>
+        </w:rPr>
         <w:lastRenderedPageBreak/>
-        <w:t>Impact du Pré-tri : L'écart massif entre le meilleur et le pire cas confirme que l'algorithme est extrêmement sensible à l'organisation initiale des données.</w:t>
-      </w:r>
-    </w:p>
-    <w:p>
-      <w:pPr>
+        <w:t>2.3 Cas moyen : Tableau aléatoire</w:t>
+      </w:r>
+    </w:p>
+    <w:p>
+      <w:pPr>
+        <w:numPr>
+          <w:ilvl w:val="0"/>
+          <w:numId w:val="21"/>
+        </w:numPr>
+        <w:rPr>
+          <w:b/>
+          <w:bCs/>
+        </w:rPr>
+      </w:pPr>
+      <w:r>
+        <w:rPr>
+          <w:b/>
+          <w:bCs/>
+        </w:rPr>
+        <w:t>Analyse : En moyenne, on s'attend à ce que l'élément soit échangé environ la moitié du temps</w:t>
+      </w:r>
+      <w:r>
+        <w:rPr>
+          <w:b/>
+          <w:bCs/>
+          <w:vertAlign w:val="superscript"/>
+        </w:rPr>
+        <w:t>11</w:t>
+      </w:r>
+      <w:r>
+        <w:rPr>
+          <w:b/>
+          <w:bCs/>
+        </w:rPr>
+        <w:t>.</w:t>
+      </w:r>
+    </w:p>
+    <w:p>
+      <w:pPr>
+        <w:numPr>
+          <w:ilvl w:val="0"/>
+          <w:numId w:val="21"/>
+        </w:numPr>
+        <w:rPr>
+          <w:b/>
+          <w:bCs/>
+        </w:rPr>
+      </w:pPr>
+      <w:r>
+        <w:rPr>
+          <w:b/>
+          <w:bCs/>
+        </w:rPr>
+        <w:t>Justification : Bien que le nombre d'échanges soit moindre que dans le pire cas, le nombre de comparaisons reste du même ordre de grandeur ($n^2$).</w:t>
+      </w:r>
+    </w:p>
+    <w:p>
+      <w:pPr>
+        <w:numPr>
+          <w:ilvl w:val="0"/>
+          <w:numId w:val="21"/>
+        </w:numPr>
+        <w:rPr>
+          <w:b/>
+          <w:bCs/>
+        </w:rPr>
+      </w:pPr>
+      <w:r>
+        <w:rPr>
+          <w:b/>
+          <w:bCs/>
+        </w:rPr>
+        <w:t>Complexité : $O(n^2)$.</w:t>
+      </w:r>
+    </w:p>
+    <w:p>
+      <w:pPr>
+        <w:rPr>
+          <w:b/>
+          <w:bCs/>
+        </w:rPr>
+      </w:pPr>
+      <w:r>
+        <w:rPr>
+          <w:b/>
+          <w:bCs/>
+        </w:rPr>
+        <w:pict w14:anchorId="7981DF62">
+          <v:rect id="_x0000_i1028" style="width:0;height:1.5pt" o:hralign="center" o:hrstd="t" o:hrnoshade="t" o:hr="t" fillcolor="gray" stroked="f"/>
+        </w:pict>
+      </w:r>
+    </w:p>
+    <w:p>
+      <w:pPr>
+        <w:rPr>
+          <w:b/>
+          <w:bCs/>
+        </w:rPr>
+      </w:pPr>
+      <w:r>
+        <w:rPr>
+          <w:b/>
+          <w:bCs/>
+        </w:rPr>
+        <w:t>3. Résultats Expérimentaux (Évaluation du coût)</w:t>
+      </w:r>
+    </w:p>
+    <w:p>
+      <w:pPr>
+        <w:rPr>
+          <w:b/>
+          <w:bCs/>
+        </w:rPr>
+      </w:pPr>
+      <w:r>
+        <w:rPr>
+          <w:b/>
+          <w:bCs/>
+        </w:rPr>
+        <w:t>Pour valider la théorie, l'algorithme a été testé sur des tableaux d'entiers remplis de manière aléatoire avec des tailles $n$ croissantes</w:t>
+      </w:r>
+      <w:r>
+        <w:rPr>
+          <w:b/>
+          <w:bCs/>
+          <w:vertAlign w:val="superscript"/>
+        </w:rPr>
+        <w:t>18</w:t>
+      </w:r>
+      <w:r>
+        <w:rPr>
+          <w:b/>
+          <w:bCs/>
+        </w:rPr>
+        <w:t>. Pour garantir la fiabilité, chaque mesure a été effectuée plusieurs fois afin de calculer une moyenne</w:t>
+      </w:r>
+      <w:r>
+        <w:rPr>
+          <w:b/>
+          <w:bCs/>
+          <w:vertAlign w:val="superscript"/>
+        </w:rPr>
+        <w:t>19</w:t>
+      </w:r>
+      <w:r>
+        <w:rPr>
+          <w:b/>
+          <w:bCs/>
+        </w:rPr>
+        <w:t>.</w:t>
+      </w:r>
+    </w:p>
+    <w:p>
+      <w:pPr>
+        <w:rPr>
+          <w:b/>
+          <w:bCs/>
+        </w:rPr>
+      </w:pPr>
+      <w:r>
+        <w:rPr>
+          <w:b/>
+          <w:bCs/>
+        </w:rPr>
+        <w:t>(Note : Intégrez ici les temps obtenus avec votre code C).</w:t>
+      </w:r>
+    </w:p>
+    <w:p>
+      <w:pPr>
+        <w:rPr>
+          <w:b/>
+          <w:bCs/>
+        </w:rPr>
+      </w:pPr>
+      <w:r>
+        <w:rPr>
+          <w:b/>
+          <w:bCs/>
+        </w:rPr>
+        <w:drawing>
+          <wp:inline distT="0" distB="0" distL="0" distR="0" wp14:anchorId="79D901FF" wp14:editId="309EDA1A">
+            <wp:extent cx="5760720" cy="1149350"/>
+            <wp:effectExtent l="0" t="0" r="0" b="0"/>
+            <wp:docPr id="721289552" name="Image 1" descr="Une image contenant texte, capture d’écran, Police, nombre&#10;&#10;Le contenu généré par l’IA peut être incorrect."/>
+            <wp:cNvGraphicFramePr>
+              <a:graphicFrameLocks xmlns:a="http://schemas.openxmlformats.org/drawingml/2006/main" noChangeAspect="1"/>
+            </wp:cNvGraphicFramePr>
+            <a:graphic xmlns:a="http://schemas.openxmlformats.org/drawingml/2006/main">
+              <a:graphicData uri="http://schemas.openxmlformats.org/drawingml/2006/picture">
+                <pic:pic xmlns:pic="http://schemas.openxmlformats.org/drawingml/2006/picture">
+                  <pic:nvPicPr>
+                    <pic:cNvPr id="721289552" name="Image 1" descr="Une image contenant texte, capture d’écran, Police, nombre&#10;&#10;Le contenu généré par l’IA peut être incorrect."/>
+                    <pic:cNvPicPr/>
+                  </pic:nvPicPr>
+                  <pic:blipFill>
+                    <a:blip r:embed="rId7"/>
+                    <a:stretch>
+                      <a:fillRect/>
+                    </a:stretch>
+                  </pic:blipFill>
+                  <pic:spPr>
+                    <a:xfrm>
+                      <a:off x="0" y="0"/>
+                      <a:ext cx="5760720" cy="1149350"/>
+                    </a:xfrm>
+                    <a:prstGeom prst="rect">
+                      <a:avLst/>
+                    </a:prstGeom>
+                  </pic:spPr>
+                </pic:pic>
+              </a:graphicData>
+            </a:graphic>
+          </wp:inline>
+        </w:drawing>
+      </w:r>
+    </w:p>
+    <w:p>
+      <w:pPr>
+        <w:rPr>
+          <w:b/>
+          <w:bCs/>
+        </w:rPr>
+      </w:pPr>
+      <w:r>
+        <w:rPr>
+          <w:b/>
+          <w:bCs/>
+        </w:rPr>
+        <w:drawing>
+          <wp:inline distT="0" distB="0" distL="0" distR="0" wp14:anchorId="290E774C" wp14:editId="58DFBB20">
+            <wp:extent cx="5760720" cy="1341120"/>
+            <wp:effectExtent l="0" t="0" r="0" b="0"/>
+            <wp:docPr id="1368544252" name="Image 1" descr="Une image contenant texte, capture d’écran, Police, nombre&#10;&#10;Le contenu généré par l’IA peut être incorrect."/>
+            <wp:cNvGraphicFramePr>
+              <a:graphicFrameLocks xmlns:a="http://schemas.openxmlformats.org/drawingml/2006/main" noChangeAspect="1"/>
+            </wp:cNvGraphicFramePr>
+            <a:graphic xmlns:a="http://schemas.openxmlformats.org/drawingml/2006/main">
+              <a:graphicData uri="http://schemas.openxmlformats.org/drawingml/2006/picture">
+                <pic:pic xmlns:pic="http://schemas.openxmlformats.org/drawingml/2006/picture">
+                  <pic:nvPicPr>
+                    <pic:cNvPr id="1368544252" name="Image 1" descr="Une image contenant texte, capture d’écran, Police, nombre&#10;&#10;Le contenu généré par l’IA peut être incorrect."/>
+                    <pic:cNvPicPr/>
+                  </pic:nvPicPr>
+                  <pic:blipFill>
+                    <a:blip r:embed="rId8"/>
+                    <a:stretch>
+                      <a:fillRect/>
+                    </a:stretch>
+                  </pic:blipFill>
+                  <pic:spPr>
+                    <a:xfrm>
+                      <a:off x="0" y="0"/>
+                      <a:ext cx="5760720" cy="1341120"/>
+                    </a:xfrm>
+                    <a:prstGeom prst="rect">
+                      <a:avLst/>
+                    </a:prstGeom>
+                  </pic:spPr>
+                </pic:pic>
+              </a:graphicData>
+            </a:graphic>
+          </wp:inline>
+        </w:drawing>
+      </w:r>
+    </w:p>
+    <w:p>
+      <w:pPr>
+        <w:rPr>
+          <w:b/>
+          <w:bCs/>
+        </w:rPr>
+      </w:pPr>
+      <w:r>
+        <w:rPr>
+          <w:b/>
+          <w:bCs/>
+        </w:rPr>
+        <w:pict w14:anchorId="762CF311">
+          <v:rect id="_x0000_i1037" style="width:0;height:1.5pt" o:hralign="center" o:hrstd="t" o:hrnoshade="t" o:hr="t" fillcolor="gray" stroked="f"/>
+        </w:pict>
+      </w:r>
+    </w:p>
+    <w:p>
+      <w:pPr>
+        <w:rPr>
+          <w:b/>
+          <w:bCs/>
+        </w:rPr>
+      </w:pPr>
+      <w:r>
+        <w:rPr>
+          <w:b/>
+          <w:bCs/>
+        </w:rPr>
+        <w:t>4. Résultats et Analyse Graphique</w:t>
+      </w:r>
+    </w:p>
+    <w:p>
+      <w:pPr>
+        <w:numPr>
+          <w:ilvl w:val="0"/>
+          <w:numId w:val="17"/>
+        </w:numPr>
+        <w:rPr>
+          <w:b/>
+          <w:bCs/>
+        </w:rPr>
+      </w:pPr>
+      <w:r>
+        <w:rPr>
+          <w:b/>
+          <w:bCs/>
+        </w:rPr>
+        <w:t>Tableau de mesures : Regroupez vos résultats (temps d'exécution en secondes par rapport à $n$) dans un tableau.</w:t>
+      </w:r>
+    </w:p>
+    <w:p>
+      <w:pPr>
+        <w:ind w:left="360"/>
+        <w:rPr>
+          <w:b/>
+          <w:bCs/>
+        </w:rPr>
+      </w:pPr>
+      <w:r>
+        <w:rPr>
+          <w:b/>
+          <w:bCs/>
+        </w:rPr>
+        <w:drawing>
+          <wp:inline distT="0" distB="0" distL="0" distR="0" wp14:anchorId="57C4C936" wp14:editId="14D1D808">
+            <wp:extent cx="5760720" cy="795655"/>
+            <wp:effectExtent l="0" t="0" r="0" b="4445"/>
+            <wp:docPr id="482328019" name="Image 1" descr="Une image contenant texte, capture d’écran, Police, nombre&#10;&#10;Le contenu généré par l’IA peut être incorrect."/>
+            <wp:cNvGraphicFramePr>
+              <a:graphicFrameLocks xmlns:a="http://schemas.openxmlformats.org/drawingml/2006/main" noChangeAspect="1"/>
+            </wp:cNvGraphicFramePr>
+            <a:graphic xmlns:a="http://schemas.openxmlformats.org/drawingml/2006/main">
+              <a:graphicData uri="http://schemas.openxmlformats.org/drawingml/2006/picture">
+                <pic:pic xmlns:pic="http://schemas.openxmlformats.org/drawingml/2006/picture">
+                  <pic:nvPicPr>
+                    <pic:cNvPr id="482328019" name="Image 1" descr="Une image contenant texte, capture d’écran, Police, nombre&#10;&#10;Le contenu généré par l’IA peut être incorrect."/>
+                    <pic:cNvPicPr/>
+                  </pic:nvPicPr>
+                  <pic:blipFill>
+                    <a:blip r:embed="rId9"/>
+                    <a:stretch>
+                      <a:fillRect/>
+                    </a:stretch>
+                  </pic:blipFill>
+                  <pic:spPr>
+                    <a:xfrm>
+                      <a:off x="0" y="0"/>
+                      <a:ext cx="5760720" cy="795655"/>
+                    </a:xfrm>
+                    <a:prstGeom prst="rect">
+                      <a:avLst/>
+                    </a:prstGeom>
+                  </pic:spPr>
+                </pic:pic>
+              </a:graphicData>
+            </a:graphic>
+          </wp:inline>
+        </w:drawing>
+      </w:r>
+    </w:p>
+    <w:p>
+      <w:pPr>
+        <w:numPr>
+          <w:ilvl w:val="0"/>
+          <w:numId w:val="17"/>
+        </w:numPr>
+        <w:rPr>
+          <w:b/>
+          <w:bCs/>
+        </w:rPr>
+      </w:pPr>
+      <w:r>
+        <w:rPr>
+          <w:b/>
+          <w:bCs/>
+        </w:rPr>
+        <w:t>Graphiques : Dessinez un graphique représentant le temps de fonctionnement en fonction de $n$ ($T = f(n)$)</w:t>
+      </w:r>
+      <w:r>
+        <w:rPr>
+          <w:b/>
+          <w:bCs/>
+          <w:vertAlign w:val="superscript"/>
+        </w:rPr>
+        <w:t>13</w:t>
+      </w:r>
+      <w:r>
+        <w:rPr>
+          <w:b/>
+          <w:bCs/>
+        </w:rPr>
+        <w:t>.</w:t>
+      </w:r>
+    </w:p>
+    <w:p>
+      <w:pPr>
+        <w:pStyle w:val="Paragraphedeliste"/>
+        <w:rPr>
+          <w:b/>
+          <w:bCs/>
+        </w:rPr>
+      </w:pPr>
+    </w:p>
+    <w:p>
+      <w:pPr>
+        <w:ind w:left="720"/>
+        <w:rPr>
+          <w:b/>
+          <w:bCs/>
+        </w:rPr>
+      </w:pPr>
+      <w:r>
+        <w:rPr>
+          <w:b/>
+          <w:bCs/>
+        </w:rPr>
+        <w:lastRenderedPageBreak/>
+        <w:drawing>
+          <wp:inline distT="0" distB="0" distL="0" distR="0" wp14:anchorId="5CF139C2" wp14:editId="4B7A1F37">
+            <wp:extent cx="4315427" cy="2629267"/>
+            <wp:effectExtent l="0" t="0" r="9525" b="0"/>
+            <wp:docPr id="1389344706" name="Image 1" descr="Une image contenant capture d’écran, Logiciel multimédia&#10;&#10;Le contenu généré par l’IA peut être incorrect."/>
+            <wp:cNvGraphicFramePr>
+              <a:graphicFrameLocks xmlns:a="http://schemas.openxmlformats.org/drawingml/2006/main" noChangeAspect="1"/>
+            </wp:cNvGraphicFramePr>
+            <a:graphic xmlns:a="http://schemas.openxmlformats.org/drawingml/2006/main">
+              <a:graphicData uri="http://schemas.openxmlformats.org/drawingml/2006/picture">
+                <pic:pic xmlns:pic="http://schemas.openxmlformats.org/drawingml/2006/picture">
+                  <pic:nvPicPr>
+                    <pic:cNvPr id="1389344706" name="Image 1" descr="Une image contenant capture d’écran, Logiciel multimédia&#10;&#10;Le contenu généré par l’IA peut être incorrect."/>
+                    <pic:cNvPicPr/>
+                  </pic:nvPicPr>
+                  <pic:blipFill>
+                    <a:blip r:embed="rId10"/>
+                    <a:stretch>
+                      <a:fillRect/>
+                    </a:stretch>
+                  </pic:blipFill>
+                  <pic:spPr>
+                    <a:xfrm>
+                      <a:off x="0" y="0"/>
+                      <a:ext cx="4315427" cy="2629267"/>
+                    </a:xfrm>
+                    <a:prstGeom prst="rect">
+                      <a:avLst/>
+                    </a:prstGeom>
+                  </pic:spPr>
+                </pic:pic>
+              </a:graphicData>
+            </a:graphic>
+          </wp:inline>
+        </w:drawing>
+      </w:r>
+    </w:p>
+    <w:p>
+      <w:pPr>
+        <w:rPr>
+          <w:b/>
+          <w:bCs/>
+        </w:rPr>
+      </w:pPr>
+      <w:r>
+        <w:rPr>
+          <w:b/>
+          <w:bCs/>
+        </w:rPr>
+        <w:pict w14:anchorId="74C37153">
+          <v:rect id="_x0000_i1040" style="width:0;height:1.5pt" o:hralign="center" o:hrstd="t" o:hrnoshade="t" o:hr="t" fillcolor="gray" stroked="f"/>
+        </w:pict>
+      </w:r>
+    </w:p>
+    <w:p>
+      <w:pPr>
+        <w:rPr>
+          <w:b/>
+          <w:bCs/>
+        </w:rPr>
+      </w:pPr>
+      <w:r>
+        <w:rPr>
+          <w:b/>
+          <w:bCs/>
+        </w:rPr>
+        <w:t>4</w:t>
+      </w:r>
+      <w:r>
+        <w:rPr>
+          <w:b/>
+          <w:bCs/>
+        </w:rPr>
+        <w:t>5. Confrontation Théorie vs Expérience</w:t>
+      </w:r>
+    </w:p>
+    <w:p>
+      <w:pPr>
+        <w:numPr>
+          <w:ilvl w:val="0"/>
+          <w:numId w:val="18"/>
+        </w:numPr>
+        <w:rPr>
+          <w:b/>
+          <w:bCs/>
+        </w:rPr>
+      </w:pPr>
+      <w:r>
+        <w:rPr>
+          <w:b/>
+          <w:bCs/>
+        </w:rPr>
+        <w:t>Interprétation : Est-ce que la courbe obtenue (ex: une parabole pour le Tri à bulles) correspond bien à la complexité théorique calculée ($O(n^2)$) ?</w:t>
+      </w:r>
+      <w:r>
+        <w:rPr>
+          <w:b/>
+          <w:bCs/>
+          <w:vertAlign w:val="superscript"/>
+        </w:rPr>
+        <w:t>14</w:t>
+      </w:r>
+      <w:r>
+        <w:rPr>
+          <w:b/>
+          <w:bCs/>
+        </w:rPr>
+        <w:t>.</w:t>
+      </w:r>
+    </w:p>
+    <w:p>
+      <w:pPr>
+        <w:numPr>
+          <w:ilvl w:val="0"/>
+          <w:numId w:val="18"/>
+        </w:numPr>
+        <w:rPr>
+          <w:b/>
+          <w:bCs/>
+        </w:rPr>
+      </w:pPr>
+      <w:r>
+        <w:rPr>
+          <w:b/>
+          <w:bCs/>
+        </w:rPr>
+        <w:t>Comparaison : Si l'algorithme possède une version optimisée (comme BubbleSort vs BubbleSortOpt), comparez leurs performances réelles</w:t>
+      </w:r>
+      <w:r>
+        <w:rPr>
+          <w:b/>
+          <w:bCs/>
+          <w:vertAlign w:val="superscript"/>
+        </w:rPr>
+        <w:t>15151515</w:t>
+      </w:r>
+      <w:r>
+        <w:rPr>
+          <w:b/>
+          <w:bCs/>
+        </w:rPr>
+        <w:t>.</w:t>
+      </w:r>
+    </w:p>
+    <w:p>
+      <w:pPr>
+        <w:rPr>
+          <w:b/>
+          <w:bCs/>
+        </w:rPr>
+      </w:pPr>
+    </w:p>
+    <w:p>
+      <w:pPr>
+        <w:pStyle w:val="Paragraphedeliste"/>
+        <w:numPr>
+          <w:ilvl w:val="0"/>
+          <w:numId w:val="22"/>
+        </w:numPr>
         <w:rPr>
           <w:b/>
           <w:bCs/>
@@ -1230,7 +2365,7 @@
           <w:bCs/>
         </w:rPr>
         <w:pict w14:anchorId="38230DEE">
-          <v:rect id="_x0000_i1144" style="width:0;height:1.5pt" o:hralign="center" o:hrstd="t" o:hrnoshade="t" o:hr="t" fillcolor="gray" stroked="f"/>
+          <v:rect id="_x0000_i1030" style="width:0;height:1.5pt" o:hralign="center" o:hrstd="t" o:hrnoshade="t" o:hr="t" fillcolor="gray" stroked="f"/>
         </w:pict>
       </w:r>
     </w:p>
@@ -1246,7 +2381,14 @@
           <w:b/>
           <w:bCs/>
         </w:rPr>
-        <w:t>5. Conclusion partielle</w:t>
+        <w:t>6</w:t>
+      </w:r>
+      <w:r>
+        <w:rPr>
+          <w:b/>
+          <w:bCs/>
+        </w:rPr>
+        <w:t>. Conclusion partielle</w:t>
       </w:r>
     </w:p>
     <w:p>
@@ -1276,23 +2418,7 @@
           <w:b/>
           <w:bCs/>
         </w:rPr>
-        <w:t xml:space="preserve">ou le </w:t>
-      </w:r>
-      <w:proofErr w:type="spellStart"/>
-      <w:r>
-        <w:rPr>
-          <w:b/>
-          <w:bCs/>
-        </w:rPr>
-        <w:t>Heap</w:t>
-      </w:r>
-      <w:proofErr w:type="spellEnd"/>
-      <w:r>
-        <w:rPr>
-          <w:b/>
-          <w:bCs/>
-        </w:rPr>
-        <w:t xml:space="preserve"> Sort</w:t>
+        <w:t>ou le Heap Sort</w:t>
       </w:r>
       <w:r>
         <w:rPr>
@@ -1323,7 +2449,7 @@
           <w:bCs/>
         </w:rPr>
         <w:pict w14:anchorId="33DA24A6">
-          <v:rect id="_x0000_i1145" style="width:0;height:1.5pt" o:hralign="center" o:hrstd="t" o:hrnoshade="t" o:hr="t" fillcolor="gray" stroked="f"/>
+          <v:rect id="_x0000_i1031" style="width:0;height:1.5pt" o:hralign="center" o:hrstd="t" o:hrnoshade="t" o:hr="t" fillcolor="gray" stroked="f"/>
         </w:pict>
       </w:r>
     </w:p>
@@ -1340,7 +2466,161 @@
 
 <file path=word/numbering.xml><?xml version="1.0" encoding="utf-8"?>
 <w:numbering xmlns:wpc="http://schemas.microsoft.com/office/word/2010/wordprocessingCanvas" xmlns:cx="http://schemas.microsoft.com/office/drawing/2014/chartex" xmlns:cx1="http://schemas.microsoft.com/office/drawing/2015/9/8/chartex" xmlns:cx2="http://schemas.microsoft.com/office/drawing/2015/10/21/chartex" xmlns:cx3="http://schemas.microsoft.com/office/drawing/2016/5/9/chartex" xmlns:cx4="http://schemas.microsoft.com/office/drawing/2016/5/10/chartex" xmlns:cx5="http://schemas.microsoft.com/office/drawing/2016/5/11/chartex" xmlns:cx6="http://schemas.microsoft.com/office/drawing/2016/5/12/chartex" xmlns:cx7="http://schemas.microsoft.com/office/drawing/2016/5/13/chartex" xmlns:cx8="http://schemas.microsoft.com/office/drawing/2016/5/14/chartex" xmlns:mc="http://schemas.openxmlformats.org/markup-compatibility/2006" xmlns:aink="http://schemas.microsoft.com/office/drawing/2016/ink" xmlns:am3d="http://schemas.microsoft.com/office/drawing/2017/model3d" xmlns:o="urn:schemas-microsoft-com:office:office" xmlns:oel="http://schemas.microsoft.com/office/2019/extlst" xmlns:r="http://schemas.openxmlformats.org/officeDocument/2006/relationships" xmlns:m="http://schemas.openxmlformats.org/officeDocument/2006/math" xmlns:v="urn:schemas-microsoft-com:vml" xmlns:wp14="http://schemas.microsoft.com/office/word/2010/wordprocessingDrawing" xmlns:wp="http://schemas.openxmlformats.org/drawingml/2006/wordprocessingDrawing" xmlns:w10="urn:schemas-microsoft-com:office:word" xmlns:w="http://schemas.openxmlformats.org/wordprocessingml/2006/main" xmlns:w14="http://schemas.microsoft.com/office/word/2010/wordml" xmlns:w15="http://schemas.microsoft.com/office/word/2012/wordml" xmlns:w16cex="http://schemas.microsoft.com/office/word/2018/wordml/cex" xmlns:w16cid="http://schemas.microsoft.com/office/word/2016/wordml/cid" xmlns:w16="http://schemas.microsoft.com/office/word/2018/wordml" xmlns:w16du="http://schemas.microsoft.com/office/word/2023/wordml/word16du" xmlns:w16sdtdh="http://schemas.microsoft.com/office/word/2020/wordml/sdtdatahash" xmlns:w16sdtfl="http://schemas.microsoft.com/office/word/2024/wordml/sdtformatlock" xmlns:w16se="http://schemas.microsoft.com/office/word/2015/wordml/symex" xmlns:wpg="http://schemas.microsoft.com/office/word/2010/wordprocessingGroup" xmlns:wpi="http://schemas.microsoft.com/office/word/2010/wordprocessingInk" xmlns:wne="http://schemas.microsoft.com/office/word/2006/wordml" xmlns:wps="http://schemas.microsoft.com/office/word/2010/wordprocessingShape" mc:Ignorable="w14 w15 w16se w16cid w16 w16cex w16sdtdh w16sdtfl w16du wp14">
+  <w:numPicBullet w:numPicBulletId="0">
+    <w:pict>
+      <v:rect id="_x0000_i1025" style="width:0;height:1.5pt" o:hralign="center" o:bullet="t" o:hrstd="t" o:hrnoshade="t" o:hr="t" fillcolor="gray" stroked="f"/>
+    </w:pict>
+  </w:numPicBullet>
   <w:abstractNum w:abstractNumId="0" w15:restartNumberingAfterBreak="0">
+    <w:nsid w:val="016F3F79"/>
+    <w:multiLevelType w:val="multilevel"/>
+    <w:tmpl w:val="5B50689A"/>
+    <w:lvl w:ilvl="0">
+      <w:start w:val="1"/>
+      <w:numFmt w:val="bullet"/>
+      <w:lvlText w:val=""/>
+      <w:lvlJc w:val="left"/>
+      <w:pPr>
+        <w:tabs>
+          <w:tab w:val="num" w:pos="720"/>
+        </w:tabs>
+        <w:ind w:left="720" w:hanging="360"/>
+      </w:pPr>
+      <w:rPr>
+        <w:rFonts w:ascii="Symbol" w:hAnsi="Symbol" w:hint="default"/>
+        <w:sz w:val="20"/>
+      </w:rPr>
+    </w:lvl>
+    <w:lvl w:ilvl="1" w:tentative="1">
+      <w:start w:val="1"/>
+      <w:numFmt w:val="bullet"/>
+      <w:lvlText w:val="o"/>
+      <w:lvlJc w:val="left"/>
+      <w:pPr>
+        <w:tabs>
+          <w:tab w:val="num" w:pos="1440"/>
+        </w:tabs>
+        <w:ind w:left="1440" w:hanging="360"/>
+      </w:pPr>
+      <w:rPr>
+        <w:rFonts w:ascii="Courier New" w:hAnsi="Courier New" w:hint="default"/>
+        <w:sz w:val="20"/>
+      </w:rPr>
+    </w:lvl>
+    <w:lvl w:ilvl="2" w:tentative="1">
+      <w:start w:val="1"/>
+      <w:numFmt w:val="bullet"/>
+      <w:lvlText w:val=""/>
+      <w:lvlJc w:val="left"/>
+      <w:pPr>
+        <w:tabs>
+          <w:tab w:val="num" w:pos="2160"/>
+        </w:tabs>
+        <w:ind w:left="2160" w:hanging="360"/>
+      </w:pPr>
+      <w:rPr>
+        <w:rFonts w:ascii="Wingdings" w:hAnsi="Wingdings" w:hint="default"/>
+        <w:sz w:val="20"/>
+      </w:rPr>
+    </w:lvl>
+    <w:lvl w:ilvl="3" w:tentative="1">
+      <w:start w:val="1"/>
+      <w:numFmt w:val="bullet"/>
+      <w:lvlText w:val=""/>
+      <w:lvlJc w:val="left"/>
+      <w:pPr>
+        <w:tabs>
+          <w:tab w:val="num" w:pos="2880"/>
+        </w:tabs>
+        <w:ind w:left="2880" w:hanging="360"/>
+      </w:pPr>
+      <w:rPr>
+        <w:rFonts w:ascii="Wingdings" w:hAnsi="Wingdings" w:hint="default"/>
+        <w:sz w:val="20"/>
+      </w:rPr>
+    </w:lvl>
+    <w:lvl w:ilvl="4" w:tentative="1">
+      <w:start w:val="1"/>
+      <w:numFmt w:val="bullet"/>
+      <w:lvlText w:val=""/>
+      <w:lvlJc w:val="left"/>
+      <w:pPr>
+        <w:tabs>
+          <w:tab w:val="num" w:pos="3600"/>
+        </w:tabs>
+        <w:ind w:left="3600" w:hanging="360"/>
+      </w:pPr>
+      <w:rPr>
+        <w:rFonts w:ascii="Wingdings" w:hAnsi="Wingdings" w:hint="default"/>
+        <w:sz w:val="20"/>
+      </w:rPr>
+    </w:lvl>
+    <w:lvl w:ilvl="5" w:tentative="1">
+      <w:start w:val="1"/>
+      <w:numFmt w:val="bullet"/>
+      <w:lvlText w:val=""/>
+      <w:lvlJc w:val="left"/>
+      <w:pPr>
+        <w:tabs>
+          <w:tab w:val="num" w:pos="4320"/>
+        </w:tabs>
+        <w:ind w:left="4320" w:hanging="360"/>
+      </w:pPr>
+      <w:rPr>
+        <w:rFonts w:ascii="Wingdings" w:hAnsi="Wingdings" w:hint="default"/>
+        <w:sz w:val="20"/>
+      </w:rPr>
+    </w:lvl>
+    <w:lvl w:ilvl="6" w:tentative="1">
+      <w:start w:val="1"/>
+      <w:numFmt w:val="bullet"/>
+      <w:lvlText w:val=""/>
+      <w:lvlJc w:val="left"/>
+      <w:pPr>
+        <w:tabs>
+          <w:tab w:val="num" w:pos="5040"/>
+        </w:tabs>
+        <w:ind w:left="5040" w:hanging="360"/>
+      </w:pPr>
+      <w:rPr>
+        <w:rFonts w:ascii="Wingdings" w:hAnsi="Wingdings" w:hint="default"/>
+        <w:sz w:val="20"/>
+      </w:rPr>
+    </w:lvl>
+    <w:lvl w:ilvl="7" w:tentative="1">
+      <w:start w:val="1"/>
+      <w:numFmt w:val="bullet"/>
+      <w:lvlText w:val=""/>
+      <w:lvlJc w:val="left"/>
+      <w:pPr>
+        <w:tabs>
+          <w:tab w:val="num" w:pos="5760"/>
+        </w:tabs>
+        <w:ind w:left="5760" w:hanging="360"/>
+      </w:pPr>
+      <w:rPr>
+        <w:rFonts w:ascii="Wingdings" w:hAnsi="Wingdings" w:hint="default"/>
+        <w:sz w:val="20"/>
+      </w:rPr>
+    </w:lvl>
+    <w:lvl w:ilvl="8" w:tentative="1">
+      <w:start w:val="1"/>
+      <w:numFmt w:val="bullet"/>
+      <w:lvlText w:val=""/>
+      <w:lvlJc w:val="left"/>
+      <w:pPr>
+        <w:tabs>
+          <w:tab w:val="num" w:pos="6480"/>
+        </w:tabs>
+        <w:ind w:left="6480" w:hanging="360"/>
+      </w:pPr>
+      <w:rPr>
+        <w:rFonts w:ascii="Wingdings" w:hAnsi="Wingdings" w:hint="default"/>
+        <w:sz w:val="20"/>
+      </w:rPr>
+    </w:lvl>
+  </w:abstractNum>
+  <w:abstractNum w:abstractNumId="1" w15:restartNumberingAfterBreak="0">
     <w:nsid w:val="07463E56"/>
     <w:multiLevelType w:val="multilevel"/>
     <w:tmpl w:val="308A7A4E"/>
@@ -1489,7 +2769,563 @@
       </w:rPr>
     </w:lvl>
   </w:abstractNum>
-  <w:abstractNum w:abstractNumId="1" w15:restartNumberingAfterBreak="0">
+  <w:abstractNum w:abstractNumId="2" w15:restartNumberingAfterBreak="0">
+    <w:nsid w:val="097924A8"/>
+    <w:multiLevelType w:val="multilevel"/>
+    <w:tmpl w:val="D0BC5A78"/>
+    <w:lvl w:ilvl="0">
+      <w:start w:val="1"/>
+      <w:numFmt w:val="decimal"/>
+      <w:lvlText w:val="%1."/>
+      <w:lvlJc w:val="left"/>
+      <w:pPr>
+        <w:tabs>
+          <w:tab w:val="num" w:pos="720"/>
+        </w:tabs>
+        <w:ind w:left="720" w:hanging="360"/>
+      </w:pPr>
+    </w:lvl>
+    <w:lvl w:ilvl="1">
+      <w:start w:val="1"/>
+      <w:numFmt w:val="bullet"/>
+      <w:lvlText w:val="o"/>
+      <w:lvlJc w:val="left"/>
+      <w:pPr>
+        <w:tabs>
+          <w:tab w:val="num" w:pos="1440"/>
+        </w:tabs>
+        <w:ind w:left="1440" w:hanging="360"/>
+      </w:pPr>
+      <w:rPr>
+        <w:rFonts w:ascii="Courier New" w:hAnsi="Courier New" w:hint="default"/>
+        <w:sz w:val="20"/>
+      </w:rPr>
+    </w:lvl>
+    <w:lvl w:ilvl="2" w:tentative="1">
+      <w:start w:val="1"/>
+      <w:numFmt w:val="decimal"/>
+      <w:lvlText w:val="%3."/>
+      <w:lvlJc w:val="left"/>
+      <w:pPr>
+        <w:tabs>
+          <w:tab w:val="num" w:pos="2160"/>
+        </w:tabs>
+        <w:ind w:left="2160" w:hanging="360"/>
+      </w:pPr>
+    </w:lvl>
+    <w:lvl w:ilvl="3" w:tentative="1">
+      <w:start w:val="1"/>
+      <w:numFmt w:val="decimal"/>
+      <w:lvlText w:val="%4."/>
+      <w:lvlJc w:val="left"/>
+      <w:pPr>
+        <w:tabs>
+          <w:tab w:val="num" w:pos="2880"/>
+        </w:tabs>
+        <w:ind w:left="2880" w:hanging="360"/>
+      </w:pPr>
+    </w:lvl>
+    <w:lvl w:ilvl="4" w:tentative="1">
+      <w:start w:val="1"/>
+      <w:numFmt w:val="decimal"/>
+      <w:lvlText w:val="%5."/>
+      <w:lvlJc w:val="left"/>
+      <w:pPr>
+        <w:tabs>
+          <w:tab w:val="num" w:pos="3600"/>
+        </w:tabs>
+        <w:ind w:left="3600" w:hanging="360"/>
+      </w:pPr>
+    </w:lvl>
+    <w:lvl w:ilvl="5" w:tentative="1">
+      <w:start w:val="1"/>
+      <w:numFmt w:val="decimal"/>
+      <w:lvlText w:val="%6."/>
+      <w:lvlJc w:val="left"/>
+      <w:pPr>
+        <w:tabs>
+          <w:tab w:val="num" w:pos="4320"/>
+        </w:tabs>
+        <w:ind w:left="4320" w:hanging="360"/>
+      </w:pPr>
+    </w:lvl>
+    <w:lvl w:ilvl="6" w:tentative="1">
+      <w:start w:val="1"/>
+      <w:numFmt w:val="decimal"/>
+      <w:lvlText w:val="%7."/>
+      <w:lvlJc w:val="left"/>
+      <w:pPr>
+        <w:tabs>
+          <w:tab w:val="num" w:pos="5040"/>
+        </w:tabs>
+        <w:ind w:left="5040" w:hanging="360"/>
+      </w:pPr>
+    </w:lvl>
+    <w:lvl w:ilvl="7" w:tentative="1">
+      <w:start w:val="1"/>
+      <w:numFmt w:val="decimal"/>
+      <w:lvlText w:val="%8."/>
+      <w:lvlJc w:val="left"/>
+      <w:pPr>
+        <w:tabs>
+          <w:tab w:val="num" w:pos="5760"/>
+        </w:tabs>
+        <w:ind w:left="5760" w:hanging="360"/>
+      </w:pPr>
+    </w:lvl>
+    <w:lvl w:ilvl="8" w:tentative="1">
+      <w:start w:val="1"/>
+      <w:numFmt w:val="decimal"/>
+      <w:lvlText w:val="%9."/>
+      <w:lvlJc w:val="left"/>
+      <w:pPr>
+        <w:tabs>
+          <w:tab w:val="num" w:pos="6480"/>
+        </w:tabs>
+        <w:ind w:left="6480" w:hanging="360"/>
+      </w:pPr>
+    </w:lvl>
+  </w:abstractNum>
+  <w:abstractNum w:abstractNumId="3" w15:restartNumberingAfterBreak="0">
+    <w:nsid w:val="0B252E17"/>
+    <w:multiLevelType w:val="hybridMultilevel"/>
+    <w:tmpl w:val="D24AE3A2"/>
+    <w:lvl w:ilvl="0" w:tplc="74485CB8">
+      <w:start w:val="1"/>
+      <w:numFmt w:val="bullet"/>
+      <w:lvlText w:val=""/>
+      <w:lvlPicBulletId w:val="0"/>
+      <w:lvlJc w:val="left"/>
+      <w:pPr>
+        <w:tabs>
+          <w:tab w:val="num" w:pos="720"/>
+        </w:tabs>
+        <w:ind w:left="720" w:hanging="360"/>
+      </w:pPr>
+      <w:rPr>
+        <w:rFonts w:ascii="Symbol" w:hAnsi="Symbol" w:hint="default"/>
+      </w:rPr>
+    </w:lvl>
+    <w:lvl w:ilvl="1" w:tplc="5CBCF0E2" w:tentative="1">
+      <w:start w:val="1"/>
+      <w:numFmt w:val="bullet"/>
+      <w:lvlText w:val=""/>
+      <w:lvlJc w:val="left"/>
+      <w:pPr>
+        <w:tabs>
+          <w:tab w:val="num" w:pos="1440"/>
+        </w:tabs>
+        <w:ind w:left="1440" w:hanging="360"/>
+      </w:pPr>
+      <w:rPr>
+        <w:rFonts w:ascii="Symbol" w:hAnsi="Symbol" w:hint="default"/>
+      </w:rPr>
+    </w:lvl>
+    <w:lvl w:ilvl="2" w:tplc="B4D001FC" w:tentative="1">
+      <w:start w:val="1"/>
+      <w:numFmt w:val="bullet"/>
+      <w:lvlText w:val=""/>
+      <w:lvlJc w:val="left"/>
+      <w:pPr>
+        <w:tabs>
+          <w:tab w:val="num" w:pos="2160"/>
+        </w:tabs>
+        <w:ind w:left="2160" w:hanging="360"/>
+      </w:pPr>
+      <w:rPr>
+        <w:rFonts w:ascii="Symbol" w:hAnsi="Symbol" w:hint="default"/>
+      </w:rPr>
+    </w:lvl>
+    <w:lvl w:ilvl="3" w:tplc="8750932E" w:tentative="1">
+      <w:start w:val="1"/>
+      <w:numFmt w:val="bullet"/>
+      <w:lvlText w:val=""/>
+      <w:lvlJc w:val="left"/>
+      <w:pPr>
+        <w:tabs>
+          <w:tab w:val="num" w:pos="2880"/>
+        </w:tabs>
+        <w:ind w:left="2880" w:hanging="360"/>
+      </w:pPr>
+      <w:rPr>
+        <w:rFonts w:ascii="Symbol" w:hAnsi="Symbol" w:hint="default"/>
+      </w:rPr>
+    </w:lvl>
+    <w:lvl w:ilvl="4" w:tplc="D63C5010" w:tentative="1">
+      <w:start w:val="1"/>
+      <w:numFmt w:val="bullet"/>
+      <w:lvlText w:val=""/>
+      <w:lvlJc w:val="left"/>
+      <w:pPr>
+        <w:tabs>
+          <w:tab w:val="num" w:pos="3600"/>
+        </w:tabs>
+        <w:ind w:left="3600" w:hanging="360"/>
+      </w:pPr>
+      <w:rPr>
+        <w:rFonts w:ascii="Symbol" w:hAnsi="Symbol" w:hint="default"/>
+      </w:rPr>
+    </w:lvl>
+    <w:lvl w:ilvl="5" w:tplc="DCF2AFE8" w:tentative="1">
+      <w:start w:val="1"/>
+      <w:numFmt w:val="bullet"/>
+      <w:lvlText w:val=""/>
+      <w:lvlJc w:val="left"/>
+      <w:pPr>
+        <w:tabs>
+          <w:tab w:val="num" w:pos="4320"/>
+        </w:tabs>
+        <w:ind w:left="4320" w:hanging="360"/>
+      </w:pPr>
+      <w:rPr>
+        <w:rFonts w:ascii="Symbol" w:hAnsi="Symbol" w:hint="default"/>
+      </w:rPr>
+    </w:lvl>
+    <w:lvl w:ilvl="6" w:tplc="086EE74A" w:tentative="1">
+      <w:start w:val="1"/>
+      <w:numFmt w:val="bullet"/>
+      <w:lvlText w:val=""/>
+      <w:lvlJc w:val="left"/>
+      <w:pPr>
+        <w:tabs>
+          <w:tab w:val="num" w:pos="5040"/>
+        </w:tabs>
+        <w:ind w:left="5040" w:hanging="360"/>
+      </w:pPr>
+      <w:rPr>
+        <w:rFonts w:ascii="Symbol" w:hAnsi="Symbol" w:hint="default"/>
+      </w:rPr>
+    </w:lvl>
+    <w:lvl w:ilvl="7" w:tplc="80D01270" w:tentative="1">
+      <w:start w:val="1"/>
+      <w:numFmt w:val="bullet"/>
+      <w:lvlText w:val=""/>
+      <w:lvlJc w:val="left"/>
+      <w:pPr>
+        <w:tabs>
+          <w:tab w:val="num" w:pos="5760"/>
+        </w:tabs>
+        <w:ind w:left="5760" w:hanging="360"/>
+      </w:pPr>
+      <w:rPr>
+        <w:rFonts w:ascii="Symbol" w:hAnsi="Symbol" w:hint="default"/>
+      </w:rPr>
+    </w:lvl>
+    <w:lvl w:ilvl="8" w:tplc="D862B87E" w:tentative="1">
+      <w:start w:val="1"/>
+      <w:numFmt w:val="bullet"/>
+      <w:lvlText w:val=""/>
+      <w:lvlJc w:val="left"/>
+      <w:pPr>
+        <w:tabs>
+          <w:tab w:val="num" w:pos="6480"/>
+        </w:tabs>
+        <w:ind w:left="6480" w:hanging="360"/>
+      </w:pPr>
+      <w:rPr>
+        <w:rFonts w:ascii="Symbol" w:hAnsi="Symbol" w:hint="default"/>
+      </w:rPr>
+    </w:lvl>
+  </w:abstractNum>
+  <w:abstractNum w:abstractNumId="4" w15:restartNumberingAfterBreak="0">
+    <w:nsid w:val="12B44872"/>
+    <w:multiLevelType w:val="multilevel"/>
+    <w:tmpl w:val="5B50689A"/>
+    <w:lvl w:ilvl="0">
+      <w:start w:val="1"/>
+      <w:numFmt w:val="bullet"/>
+      <w:lvlText w:val=""/>
+      <w:lvlJc w:val="left"/>
+      <w:pPr>
+        <w:tabs>
+          <w:tab w:val="num" w:pos="720"/>
+        </w:tabs>
+        <w:ind w:left="720" w:hanging="360"/>
+      </w:pPr>
+      <w:rPr>
+        <w:rFonts w:ascii="Symbol" w:hAnsi="Symbol" w:hint="default"/>
+        <w:sz w:val="20"/>
+      </w:rPr>
+    </w:lvl>
+    <w:lvl w:ilvl="1" w:tentative="1">
+      <w:start w:val="1"/>
+      <w:numFmt w:val="bullet"/>
+      <w:lvlText w:val="o"/>
+      <w:lvlJc w:val="left"/>
+      <w:pPr>
+        <w:tabs>
+          <w:tab w:val="num" w:pos="1440"/>
+        </w:tabs>
+        <w:ind w:left="1440" w:hanging="360"/>
+      </w:pPr>
+      <w:rPr>
+        <w:rFonts w:ascii="Courier New" w:hAnsi="Courier New" w:hint="default"/>
+        <w:sz w:val="20"/>
+      </w:rPr>
+    </w:lvl>
+    <w:lvl w:ilvl="2" w:tentative="1">
+      <w:start w:val="1"/>
+      <w:numFmt w:val="bullet"/>
+      <w:lvlText w:val=""/>
+      <w:lvlJc w:val="left"/>
+      <w:pPr>
+        <w:tabs>
+          <w:tab w:val="num" w:pos="2160"/>
+        </w:tabs>
+        <w:ind w:left="2160" w:hanging="360"/>
+      </w:pPr>
+      <w:rPr>
+        <w:rFonts w:ascii="Wingdings" w:hAnsi="Wingdings" w:hint="default"/>
+        <w:sz w:val="20"/>
+      </w:rPr>
+    </w:lvl>
+    <w:lvl w:ilvl="3" w:tentative="1">
+      <w:start w:val="1"/>
+      <w:numFmt w:val="bullet"/>
+      <w:lvlText w:val=""/>
+      <w:lvlJc w:val="left"/>
+      <w:pPr>
+        <w:tabs>
+          <w:tab w:val="num" w:pos="2880"/>
+        </w:tabs>
+        <w:ind w:left="2880" w:hanging="360"/>
+      </w:pPr>
+      <w:rPr>
+        <w:rFonts w:ascii="Wingdings" w:hAnsi="Wingdings" w:hint="default"/>
+        <w:sz w:val="20"/>
+      </w:rPr>
+    </w:lvl>
+    <w:lvl w:ilvl="4" w:tentative="1">
+      <w:start w:val="1"/>
+      <w:numFmt w:val="bullet"/>
+      <w:lvlText w:val=""/>
+      <w:lvlJc w:val="left"/>
+      <w:pPr>
+        <w:tabs>
+          <w:tab w:val="num" w:pos="3600"/>
+        </w:tabs>
+        <w:ind w:left="3600" w:hanging="360"/>
+      </w:pPr>
+      <w:rPr>
+        <w:rFonts w:ascii="Wingdings" w:hAnsi="Wingdings" w:hint="default"/>
+        <w:sz w:val="20"/>
+      </w:rPr>
+    </w:lvl>
+    <w:lvl w:ilvl="5" w:tentative="1">
+      <w:start w:val="1"/>
+      <w:numFmt w:val="bullet"/>
+      <w:lvlText w:val=""/>
+      <w:lvlJc w:val="left"/>
+      <w:pPr>
+        <w:tabs>
+          <w:tab w:val="num" w:pos="4320"/>
+        </w:tabs>
+        <w:ind w:left="4320" w:hanging="360"/>
+      </w:pPr>
+      <w:rPr>
+        <w:rFonts w:ascii="Wingdings" w:hAnsi="Wingdings" w:hint="default"/>
+        <w:sz w:val="20"/>
+      </w:rPr>
+    </w:lvl>
+    <w:lvl w:ilvl="6" w:tentative="1">
+      <w:start w:val="1"/>
+      <w:numFmt w:val="bullet"/>
+      <w:lvlText w:val=""/>
+      <w:lvlJc w:val="left"/>
+      <w:pPr>
+        <w:tabs>
+          <w:tab w:val="num" w:pos="5040"/>
+        </w:tabs>
+        <w:ind w:left="5040" w:hanging="360"/>
+      </w:pPr>
+      <w:rPr>
+        <w:rFonts w:ascii="Wingdings" w:hAnsi="Wingdings" w:hint="default"/>
+        <w:sz w:val="20"/>
+      </w:rPr>
+    </w:lvl>
+    <w:lvl w:ilvl="7" w:tentative="1">
+      <w:start w:val="1"/>
+      <w:numFmt w:val="bullet"/>
+      <w:lvlText w:val=""/>
+      <w:lvlJc w:val="left"/>
+      <w:pPr>
+        <w:tabs>
+          <w:tab w:val="num" w:pos="5760"/>
+        </w:tabs>
+        <w:ind w:left="5760" w:hanging="360"/>
+      </w:pPr>
+      <w:rPr>
+        <w:rFonts w:ascii="Wingdings" w:hAnsi="Wingdings" w:hint="default"/>
+        <w:sz w:val="20"/>
+      </w:rPr>
+    </w:lvl>
+    <w:lvl w:ilvl="8" w:tentative="1">
+      <w:start w:val="1"/>
+      <w:numFmt w:val="bullet"/>
+      <w:lvlText w:val=""/>
+      <w:lvlJc w:val="left"/>
+      <w:pPr>
+        <w:tabs>
+          <w:tab w:val="num" w:pos="6480"/>
+        </w:tabs>
+        <w:ind w:left="6480" w:hanging="360"/>
+      </w:pPr>
+      <w:rPr>
+        <w:rFonts w:ascii="Wingdings" w:hAnsi="Wingdings" w:hint="default"/>
+        <w:sz w:val="20"/>
+      </w:rPr>
+    </w:lvl>
+  </w:abstractNum>
+  <w:abstractNum w:abstractNumId="5" w15:restartNumberingAfterBreak="0">
+    <w:nsid w:val="14506DAD"/>
+    <w:multiLevelType w:val="multilevel"/>
+    <w:tmpl w:val="5B50689A"/>
+    <w:lvl w:ilvl="0">
+      <w:start w:val="1"/>
+      <w:numFmt w:val="bullet"/>
+      <w:lvlText w:val=""/>
+      <w:lvlJc w:val="left"/>
+      <w:pPr>
+        <w:tabs>
+          <w:tab w:val="num" w:pos="720"/>
+        </w:tabs>
+        <w:ind w:left="720" w:hanging="360"/>
+      </w:pPr>
+      <w:rPr>
+        <w:rFonts w:ascii="Symbol" w:hAnsi="Symbol" w:hint="default"/>
+        <w:sz w:val="20"/>
+      </w:rPr>
+    </w:lvl>
+    <w:lvl w:ilvl="1" w:tentative="1">
+      <w:start w:val="1"/>
+      <w:numFmt w:val="bullet"/>
+      <w:lvlText w:val="o"/>
+      <w:lvlJc w:val="left"/>
+      <w:pPr>
+        <w:tabs>
+          <w:tab w:val="num" w:pos="1440"/>
+        </w:tabs>
+        <w:ind w:left="1440" w:hanging="360"/>
+      </w:pPr>
+      <w:rPr>
+        <w:rFonts w:ascii="Courier New" w:hAnsi="Courier New" w:hint="default"/>
+        <w:sz w:val="20"/>
+      </w:rPr>
+    </w:lvl>
+    <w:lvl w:ilvl="2" w:tentative="1">
+      <w:start w:val="1"/>
+      <w:numFmt w:val="bullet"/>
+      <w:lvlText w:val=""/>
+      <w:lvlJc w:val="left"/>
+      <w:pPr>
+        <w:tabs>
+          <w:tab w:val="num" w:pos="2160"/>
+        </w:tabs>
+        <w:ind w:left="2160" w:hanging="360"/>
+      </w:pPr>
+      <w:rPr>
+        <w:rFonts w:ascii="Wingdings" w:hAnsi="Wingdings" w:hint="default"/>
+        <w:sz w:val="20"/>
+      </w:rPr>
+    </w:lvl>
+    <w:lvl w:ilvl="3" w:tentative="1">
+      <w:start w:val="1"/>
+      <w:numFmt w:val="bullet"/>
+      <w:lvlText w:val=""/>
+      <w:lvlJc w:val="left"/>
+      <w:pPr>
+        <w:tabs>
+          <w:tab w:val="num" w:pos="2880"/>
+        </w:tabs>
+        <w:ind w:left="2880" w:hanging="360"/>
+      </w:pPr>
+      <w:rPr>
+        <w:rFonts w:ascii="Wingdings" w:hAnsi="Wingdings" w:hint="default"/>
+        <w:sz w:val="20"/>
+      </w:rPr>
+    </w:lvl>
+    <w:lvl w:ilvl="4" w:tentative="1">
+      <w:start w:val="1"/>
+      <w:numFmt w:val="bullet"/>
+      <w:lvlText w:val=""/>
+      <w:lvlJc w:val="left"/>
+      <w:pPr>
+        <w:tabs>
+          <w:tab w:val="num" w:pos="3600"/>
+        </w:tabs>
+        <w:ind w:left="3600" w:hanging="360"/>
+      </w:pPr>
+      <w:rPr>
+        <w:rFonts w:ascii="Wingdings" w:hAnsi="Wingdings" w:hint="default"/>
+        <w:sz w:val="20"/>
+      </w:rPr>
+    </w:lvl>
+    <w:lvl w:ilvl="5" w:tentative="1">
+      <w:start w:val="1"/>
+      <w:numFmt w:val="bullet"/>
+      <w:lvlText w:val=""/>
+      <w:lvlJc w:val="left"/>
+      <w:pPr>
+        <w:tabs>
+          <w:tab w:val="num" w:pos="4320"/>
+        </w:tabs>
+        <w:ind w:left="4320" w:hanging="360"/>
+      </w:pPr>
+      <w:rPr>
+        <w:rFonts w:ascii="Wingdings" w:hAnsi="Wingdings" w:hint="default"/>
+        <w:sz w:val="20"/>
+      </w:rPr>
+    </w:lvl>
+    <w:lvl w:ilvl="6" w:tentative="1">
+      <w:start w:val="1"/>
+      <w:numFmt w:val="bullet"/>
+      <w:lvlText w:val=""/>
+      <w:lvlJc w:val="left"/>
+      <w:pPr>
+        <w:tabs>
+          <w:tab w:val="num" w:pos="5040"/>
+        </w:tabs>
+        <w:ind w:left="5040" w:hanging="360"/>
+      </w:pPr>
+      <w:rPr>
+        <w:rFonts w:ascii="Wingdings" w:hAnsi="Wingdings" w:hint="default"/>
+        <w:sz w:val="20"/>
+      </w:rPr>
+    </w:lvl>
+    <w:lvl w:ilvl="7" w:tentative="1">
+      <w:start w:val="1"/>
+      <w:numFmt w:val="bullet"/>
+      <w:lvlText w:val=""/>
+      <w:lvlJc w:val="left"/>
+      <w:pPr>
+        <w:tabs>
+          <w:tab w:val="num" w:pos="5760"/>
+        </w:tabs>
+        <w:ind w:left="5760" w:hanging="360"/>
+      </w:pPr>
+      <w:rPr>
+        <w:rFonts w:ascii="Wingdings" w:hAnsi="Wingdings" w:hint="default"/>
+        <w:sz w:val="20"/>
+      </w:rPr>
+    </w:lvl>
+    <w:lvl w:ilvl="8" w:tentative="1">
+      <w:start w:val="1"/>
+      <w:numFmt w:val="bullet"/>
+      <w:lvlText w:val=""/>
+      <w:lvlJc w:val="left"/>
+      <w:pPr>
+        <w:tabs>
+          <w:tab w:val="num" w:pos="6480"/>
+        </w:tabs>
+        <w:ind w:left="6480" w:hanging="360"/>
+      </w:pPr>
+      <w:rPr>
+        <w:rFonts w:ascii="Wingdings" w:hAnsi="Wingdings" w:hint="default"/>
+        <w:sz w:val="20"/>
+      </w:rPr>
+    </w:lvl>
+  </w:abstractNum>
+  <w:abstractNum w:abstractNumId="6" w15:restartNumberingAfterBreak="0">
     <w:nsid w:val="261D6935"/>
     <w:multiLevelType w:val="multilevel"/>
     <w:tmpl w:val="D7684416"/>
@@ -1638,7 +3474,7 @@
       </w:rPr>
     </w:lvl>
   </w:abstractNum>
-  <w:abstractNum w:abstractNumId="2" w15:restartNumberingAfterBreak="0">
+  <w:abstractNum w:abstractNumId="7" w15:restartNumberingAfterBreak="0">
     <w:nsid w:val="2C1F5461"/>
     <w:multiLevelType w:val="multilevel"/>
     <w:tmpl w:val="C5A0128E"/>
@@ -1751,7 +3587,156 @@
       </w:pPr>
     </w:lvl>
   </w:abstractNum>
-  <w:abstractNum w:abstractNumId="3" w15:restartNumberingAfterBreak="0">
+  <w:abstractNum w:abstractNumId="8" w15:restartNumberingAfterBreak="0">
+    <w:nsid w:val="2D8C1518"/>
+    <w:multiLevelType w:val="multilevel"/>
+    <w:tmpl w:val="5B50689A"/>
+    <w:lvl w:ilvl="0">
+      <w:start w:val="1"/>
+      <w:numFmt w:val="bullet"/>
+      <w:lvlText w:val=""/>
+      <w:lvlJc w:val="left"/>
+      <w:pPr>
+        <w:tabs>
+          <w:tab w:val="num" w:pos="720"/>
+        </w:tabs>
+        <w:ind w:left="720" w:hanging="360"/>
+      </w:pPr>
+      <w:rPr>
+        <w:rFonts w:ascii="Symbol" w:hAnsi="Symbol" w:hint="default"/>
+        <w:sz w:val="20"/>
+      </w:rPr>
+    </w:lvl>
+    <w:lvl w:ilvl="1" w:tentative="1">
+      <w:start w:val="1"/>
+      <w:numFmt w:val="bullet"/>
+      <w:lvlText w:val="o"/>
+      <w:lvlJc w:val="left"/>
+      <w:pPr>
+        <w:tabs>
+          <w:tab w:val="num" w:pos="1440"/>
+        </w:tabs>
+        <w:ind w:left="1440" w:hanging="360"/>
+      </w:pPr>
+      <w:rPr>
+        <w:rFonts w:ascii="Courier New" w:hAnsi="Courier New" w:hint="default"/>
+        <w:sz w:val="20"/>
+      </w:rPr>
+    </w:lvl>
+    <w:lvl w:ilvl="2" w:tentative="1">
+      <w:start w:val="1"/>
+      <w:numFmt w:val="bullet"/>
+      <w:lvlText w:val=""/>
+      <w:lvlJc w:val="left"/>
+      <w:pPr>
+        <w:tabs>
+          <w:tab w:val="num" w:pos="2160"/>
+        </w:tabs>
+        <w:ind w:left="2160" w:hanging="360"/>
+      </w:pPr>
+      <w:rPr>
+        <w:rFonts w:ascii="Wingdings" w:hAnsi="Wingdings" w:hint="default"/>
+        <w:sz w:val="20"/>
+      </w:rPr>
+    </w:lvl>
+    <w:lvl w:ilvl="3" w:tentative="1">
+      <w:start w:val="1"/>
+      <w:numFmt w:val="bullet"/>
+      <w:lvlText w:val=""/>
+      <w:lvlJc w:val="left"/>
+      <w:pPr>
+        <w:tabs>
+          <w:tab w:val="num" w:pos="2880"/>
+        </w:tabs>
+        <w:ind w:left="2880" w:hanging="360"/>
+      </w:pPr>
+      <w:rPr>
+        <w:rFonts w:ascii="Wingdings" w:hAnsi="Wingdings" w:hint="default"/>
+        <w:sz w:val="20"/>
+      </w:rPr>
+    </w:lvl>
+    <w:lvl w:ilvl="4" w:tentative="1">
+      <w:start w:val="1"/>
+      <w:numFmt w:val="bullet"/>
+      <w:lvlText w:val=""/>
+      <w:lvlJc w:val="left"/>
+      <w:pPr>
+        <w:tabs>
+          <w:tab w:val="num" w:pos="3600"/>
+        </w:tabs>
+        <w:ind w:left="3600" w:hanging="360"/>
+      </w:pPr>
+      <w:rPr>
+        <w:rFonts w:ascii="Wingdings" w:hAnsi="Wingdings" w:hint="default"/>
+        <w:sz w:val="20"/>
+      </w:rPr>
+    </w:lvl>
+    <w:lvl w:ilvl="5" w:tentative="1">
+      <w:start w:val="1"/>
+      <w:numFmt w:val="bullet"/>
+      <w:lvlText w:val=""/>
+      <w:lvlJc w:val="left"/>
+      <w:pPr>
+        <w:tabs>
+          <w:tab w:val="num" w:pos="4320"/>
+        </w:tabs>
+        <w:ind w:left="4320" w:hanging="360"/>
+      </w:pPr>
+      <w:rPr>
+        <w:rFonts w:ascii="Wingdings" w:hAnsi="Wingdings" w:hint="default"/>
+        <w:sz w:val="20"/>
+      </w:rPr>
+    </w:lvl>
+    <w:lvl w:ilvl="6" w:tentative="1">
+      <w:start w:val="1"/>
+      <w:numFmt w:val="bullet"/>
+      <w:lvlText w:val=""/>
+      <w:lvlJc w:val="left"/>
+      <w:pPr>
+        <w:tabs>
+          <w:tab w:val="num" w:pos="5040"/>
+        </w:tabs>
+        <w:ind w:left="5040" w:hanging="360"/>
+      </w:pPr>
+      <w:rPr>
+        <w:rFonts w:ascii="Wingdings" w:hAnsi="Wingdings" w:hint="default"/>
+        <w:sz w:val="20"/>
+      </w:rPr>
+    </w:lvl>
+    <w:lvl w:ilvl="7" w:tentative="1">
+      <w:start w:val="1"/>
+      <w:numFmt w:val="bullet"/>
+      <w:lvlText w:val=""/>
+      <w:lvlJc w:val="left"/>
+      <w:pPr>
+        <w:tabs>
+          <w:tab w:val="num" w:pos="5760"/>
+        </w:tabs>
+        <w:ind w:left="5760" w:hanging="360"/>
+      </w:pPr>
+      <w:rPr>
+        <w:rFonts w:ascii="Wingdings" w:hAnsi="Wingdings" w:hint="default"/>
+        <w:sz w:val="20"/>
+      </w:rPr>
+    </w:lvl>
+    <w:lvl w:ilvl="8" w:tentative="1">
+      <w:start w:val="1"/>
+      <w:numFmt w:val="bullet"/>
+      <w:lvlText w:val=""/>
+      <w:lvlJc w:val="left"/>
+      <w:pPr>
+        <w:tabs>
+          <w:tab w:val="num" w:pos="6480"/>
+        </w:tabs>
+        <w:ind w:left="6480" w:hanging="360"/>
+      </w:pPr>
+      <w:rPr>
+        <w:rFonts w:ascii="Wingdings" w:hAnsi="Wingdings" w:hint="default"/>
+        <w:sz w:val="20"/>
+      </w:rPr>
+    </w:lvl>
+  </w:abstractNum>
+  <w:abstractNum w:abstractNumId="9" w15:restartNumberingAfterBreak="0">
     <w:nsid w:val="2D902419"/>
     <w:multiLevelType w:val="multilevel"/>
     <w:tmpl w:val="FE2686CE"/>
@@ -1900,7 +3885,7 @@
       </w:rPr>
     </w:lvl>
   </w:abstractNum>
-  <w:abstractNum w:abstractNumId="4" w15:restartNumberingAfterBreak="0">
+  <w:abstractNum w:abstractNumId="10" w15:restartNumberingAfterBreak="0">
     <w:nsid w:val="32D25C08"/>
     <w:multiLevelType w:val="multilevel"/>
     <w:tmpl w:val="D74033C4"/>
@@ -2049,7 +4034,7 @@
       </w:rPr>
     </w:lvl>
   </w:abstractNum>
-  <w:abstractNum w:abstractNumId="5" w15:restartNumberingAfterBreak="0">
+  <w:abstractNum w:abstractNumId="11" w15:restartNumberingAfterBreak="0">
     <w:nsid w:val="33B14E9C"/>
     <w:multiLevelType w:val="multilevel"/>
     <w:tmpl w:val="DCB8225C"/>
@@ -2198,7 +4183,156 @@
       </w:rPr>
     </w:lvl>
   </w:abstractNum>
-  <w:abstractNum w:abstractNumId="6" w15:restartNumberingAfterBreak="0">
+  <w:abstractNum w:abstractNumId="12" w15:restartNumberingAfterBreak="0">
+    <w:nsid w:val="43F37D90"/>
+    <w:multiLevelType w:val="multilevel"/>
+    <w:tmpl w:val="5B50689A"/>
+    <w:lvl w:ilvl="0">
+      <w:start w:val="1"/>
+      <w:numFmt w:val="bullet"/>
+      <w:lvlText w:val=""/>
+      <w:lvlJc w:val="left"/>
+      <w:pPr>
+        <w:tabs>
+          <w:tab w:val="num" w:pos="720"/>
+        </w:tabs>
+        <w:ind w:left="720" w:hanging="360"/>
+      </w:pPr>
+      <w:rPr>
+        <w:rFonts w:ascii="Symbol" w:hAnsi="Symbol" w:hint="default"/>
+        <w:sz w:val="20"/>
+      </w:rPr>
+    </w:lvl>
+    <w:lvl w:ilvl="1" w:tentative="1">
+      <w:start w:val="1"/>
+      <w:numFmt w:val="bullet"/>
+      <w:lvlText w:val="o"/>
+      <w:lvlJc w:val="left"/>
+      <w:pPr>
+        <w:tabs>
+          <w:tab w:val="num" w:pos="1440"/>
+        </w:tabs>
+        <w:ind w:left="1440" w:hanging="360"/>
+      </w:pPr>
+      <w:rPr>
+        <w:rFonts w:ascii="Courier New" w:hAnsi="Courier New" w:hint="default"/>
+        <w:sz w:val="20"/>
+      </w:rPr>
+    </w:lvl>
+    <w:lvl w:ilvl="2" w:tentative="1">
+      <w:start w:val="1"/>
+      <w:numFmt w:val="bullet"/>
+      <w:lvlText w:val=""/>
+      <w:lvlJc w:val="left"/>
+      <w:pPr>
+        <w:tabs>
+          <w:tab w:val="num" w:pos="2160"/>
+        </w:tabs>
+        <w:ind w:left="2160" w:hanging="360"/>
+      </w:pPr>
+      <w:rPr>
+        <w:rFonts w:ascii="Wingdings" w:hAnsi="Wingdings" w:hint="default"/>
+        <w:sz w:val="20"/>
+      </w:rPr>
+    </w:lvl>
+    <w:lvl w:ilvl="3" w:tentative="1">
+      <w:start w:val="1"/>
+      <w:numFmt w:val="bullet"/>
+      <w:lvlText w:val=""/>
+      <w:lvlJc w:val="left"/>
+      <w:pPr>
+        <w:tabs>
+          <w:tab w:val="num" w:pos="2880"/>
+        </w:tabs>
+        <w:ind w:left="2880" w:hanging="360"/>
+      </w:pPr>
+      <w:rPr>
+        <w:rFonts w:ascii="Wingdings" w:hAnsi="Wingdings" w:hint="default"/>
+        <w:sz w:val="20"/>
+      </w:rPr>
+    </w:lvl>
+    <w:lvl w:ilvl="4" w:tentative="1">
+      <w:start w:val="1"/>
+      <w:numFmt w:val="bullet"/>
+      <w:lvlText w:val=""/>
+      <w:lvlJc w:val="left"/>
+      <w:pPr>
+        <w:tabs>
+          <w:tab w:val="num" w:pos="3600"/>
+        </w:tabs>
+        <w:ind w:left="3600" w:hanging="360"/>
+      </w:pPr>
+      <w:rPr>
+        <w:rFonts w:ascii="Wingdings" w:hAnsi="Wingdings" w:hint="default"/>
+        <w:sz w:val="20"/>
+      </w:rPr>
+    </w:lvl>
+    <w:lvl w:ilvl="5" w:tentative="1">
+      <w:start w:val="1"/>
+      <w:numFmt w:val="bullet"/>
+      <w:lvlText w:val=""/>
+      <w:lvlJc w:val="left"/>
+      <w:pPr>
+        <w:tabs>
+          <w:tab w:val="num" w:pos="4320"/>
+        </w:tabs>
+        <w:ind w:left="4320" w:hanging="360"/>
+      </w:pPr>
+      <w:rPr>
+        <w:rFonts w:ascii="Wingdings" w:hAnsi="Wingdings" w:hint="default"/>
+        <w:sz w:val="20"/>
+      </w:rPr>
+    </w:lvl>
+    <w:lvl w:ilvl="6" w:tentative="1">
+      <w:start w:val="1"/>
+      <w:numFmt w:val="bullet"/>
+      <w:lvlText w:val=""/>
+      <w:lvlJc w:val="left"/>
+      <w:pPr>
+        <w:tabs>
+          <w:tab w:val="num" w:pos="5040"/>
+        </w:tabs>
+        <w:ind w:left="5040" w:hanging="360"/>
+      </w:pPr>
+      <w:rPr>
+        <w:rFonts w:ascii="Wingdings" w:hAnsi="Wingdings" w:hint="default"/>
+        <w:sz w:val="20"/>
+      </w:rPr>
+    </w:lvl>
+    <w:lvl w:ilvl="7" w:tentative="1">
+      <w:start w:val="1"/>
+      <w:numFmt w:val="bullet"/>
+      <w:lvlText w:val=""/>
+      <w:lvlJc w:val="left"/>
+      <w:pPr>
+        <w:tabs>
+          <w:tab w:val="num" w:pos="5760"/>
+        </w:tabs>
+        <w:ind w:left="5760" w:hanging="360"/>
+      </w:pPr>
+      <w:rPr>
+        <w:rFonts w:ascii="Wingdings" w:hAnsi="Wingdings" w:hint="default"/>
+        <w:sz w:val="20"/>
+      </w:rPr>
+    </w:lvl>
+    <w:lvl w:ilvl="8" w:tentative="1">
+      <w:start w:val="1"/>
+      <w:numFmt w:val="bullet"/>
+      <w:lvlText w:val=""/>
+      <w:lvlJc w:val="left"/>
+      <w:pPr>
+        <w:tabs>
+          <w:tab w:val="num" w:pos="6480"/>
+        </w:tabs>
+        <w:ind w:left="6480" w:hanging="360"/>
+      </w:pPr>
+      <w:rPr>
+        <w:rFonts w:ascii="Wingdings" w:hAnsi="Wingdings" w:hint="default"/>
+        <w:sz w:val="20"/>
+      </w:rPr>
+    </w:lvl>
+  </w:abstractNum>
+  <w:abstractNum w:abstractNumId="13" w15:restartNumberingAfterBreak="0">
     <w:nsid w:val="463B1746"/>
     <w:multiLevelType w:val="multilevel"/>
     <w:tmpl w:val="2A601746"/>
@@ -2347,21 +4481,173 @@
       </w:rPr>
     </w:lvl>
   </w:abstractNum>
-  <w:abstractNum w:abstractNumId="7" w15:restartNumberingAfterBreak="0">
+  <w:abstractNum w:abstractNumId="14" w15:restartNumberingAfterBreak="0">
+    <w:nsid w:val="4ACF1FAC"/>
+    <w:multiLevelType w:val="multilevel"/>
+    <w:tmpl w:val="5B50689A"/>
+    <w:lvl w:ilvl="0">
+      <w:start w:val="1"/>
+      <w:numFmt w:val="bullet"/>
+      <w:lvlText w:val=""/>
+      <w:lvlJc w:val="left"/>
+      <w:pPr>
+        <w:tabs>
+          <w:tab w:val="num" w:pos="720"/>
+        </w:tabs>
+        <w:ind w:left="720" w:hanging="360"/>
+      </w:pPr>
+      <w:rPr>
+        <w:rFonts w:ascii="Symbol" w:hAnsi="Symbol" w:hint="default"/>
+        <w:sz w:val="20"/>
+      </w:rPr>
+    </w:lvl>
+    <w:lvl w:ilvl="1" w:tentative="1">
+      <w:start w:val="1"/>
+      <w:numFmt w:val="bullet"/>
+      <w:lvlText w:val="o"/>
+      <w:lvlJc w:val="left"/>
+      <w:pPr>
+        <w:tabs>
+          <w:tab w:val="num" w:pos="1440"/>
+        </w:tabs>
+        <w:ind w:left="1440" w:hanging="360"/>
+      </w:pPr>
+      <w:rPr>
+        <w:rFonts w:ascii="Courier New" w:hAnsi="Courier New" w:hint="default"/>
+        <w:sz w:val="20"/>
+      </w:rPr>
+    </w:lvl>
+    <w:lvl w:ilvl="2" w:tentative="1">
+      <w:start w:val="1"/>
+      <w:numFmt w:val="bullet"/>
+      <w:lvlText w:val=""/>
+      <w:lvlJc w:val="left"/>
+      <w:pPr>
+        <w:tabs>
+          <w:tab w:val="num" w:pos="2160"/>
+        </w:tabs>
+        <w:ind w:left="2160" w:hanging="360"/>
+      </w:pPr>
+      <w:rPr>
+        <w:rFonts w:ascii="Wingdings" w:hAnsi="Wingdings" w:hint="default"/>
+        <w:sz w:val="20"/>
+      </w:rPr>
+    </w:lvl>
+    <w:lvl w:ilvl="3" w:tentative="1">
+      <w:start w:val="1"/>
+      <w:numFmt w:val="bullet"/>
+      <w:lvlText w:val=""/>
+      <w:lvlJc w:val="left"/>
+      <w:pPr>
+        <w:tabs>
+          <w:tab w:val="num" w:pos="2880"/>
+        </w:tabs>
+        <w:ind w:left="2880" w:hanging="360"/>
+      </w:pPr>
+      <w:rPr>
+        <w:rFonts w:ascii="Wingdings" w:hAnsi="Wingdings" w:hint="default"/>
+        <w:sz w:val="20"/>
+      </w:rPr>
+    </w:lvl>
+    <w:lvl w:ilvl="4" w:tentative="1">
+      <w:start w:val="1"/>
+      <w:numFmt w:val="bullet"/>
+      <w:lvlText w:val=""/>
+      <w:lvlJc w:val="left"/>
+      <w:pPr>
+        <w:tabs>
+          <w:tab w:val="num" w:pos="3600"/>
+        </w:tabs>
+        <w:ind w:left="3600" w:hanging="360"/>
+      </w:pPr>
+      <w:rPr>
+        <w:rFonts w:ascii="Wingdings" w:hAnsi="Wingdings" w:hint="default"/>
+        <w:sz w:val="20"/>
+      </w:rPr>
+    </w:lvl>
+    <w:lvl w:ilvl="5" w:tentative="1">
+      <w:start w:val="1"/>
+      <w:numFmt w:val="bullet"/>
+      <w:lvlText w:val=""/>
+      <w:lvlJc w:val="left"/>
+      <w:pPr>
+        <w:tabs>
+          <w:tab w:val="num" w:pos="4320"/>
+        </w:tabs>
+        <w:ind w:left="4320" w:hanging="360"/>
+      </w:pPr>
+      <w:rPr>
+        <w:rFonts w:ascii="Wingdings" w:hAnsi="Wingdings" w:hint="default"/>
+        <w:sz w:val="20"/>
+      </w:rPr>
+    </w:lvl>
+    <w:lvl w:ilvl="6" w:tentative="1">
+      <w:start w:val="1"/>
+      <w:numFmt w:val="bullet"/>
+      <w:lvlText w:val=""/>
+      <w:lvlJc w:val="left"/>
+      <w:pPr>
+        <w:tabs>
+          <w:tab w:val="num" w:pos="5040"/>
+        </w:tabs>
+        <w:ind w:left="5040" w:hanging="360"/>
+      </w:pPr>
+      <w:rPr>
+        <w:rFonts w:ascii="Wingdings" w:hAnsi="Wingdings" w:hint="default"/>
+        <w:sz w:val="20"/>
+      </w:rPr>
+    </w:lvl>
+    <w:lvl w:ilvl="7" w:tentative="1">
+      <w:start w:val="1"/>
+      <w:numFmt w:val="bullet"/>
+      <w:lvlText w:val=""/>
+      <w:lvlJc w:val="left"/>
+      <w:pPr>
+        <w:tabs>
+          <w:tab w:val="num" w:pos="5760"/>
+        </w:tabs>
+        <w:ind w:left="5760" w:hanging="360"/>
+      </w:pPr>
+      <w:rPr>
+        <w:rFonts w:ascii="Wingdings" w:hAnsi="Wingdings" w:hint="default"/>
+        <w:sz w:val="20"/>
+      </w:rPr>
+    </w:lvl>
+    <w:lvl w:ilvl="8" w:tentative="1">
+      <w:start w:val="1"/>
+      <w:numFmt w:val="bullet"/>
+      <w:lvlText w:val=""/>
+      <w:lvlJc w:val="left"/>
+      <w:pPr>
+        <w:tabs>
+          <w:tab w:val="num" w:pos="6480"/>
+        </w:tabs>
+        <w:ind w:left="6480" w:hanging="360"/>
+      </w:pPr>
+      <w:rPr>
+        <w:rFonts w:ascii="Wingdings" w:hAnsi="Wingdings" w:hint="default"/>
+        <w:sz w:val="20"/>
+      </w:rPr>
+    </w:lvl>
+  </w:abstractNum>
+  <w:abstractNum w:abstractNumId="15" w15:restartNumberingAfterBreak="0">
     <w:nsid w:val="4F1F275B"/>
     <w:multiLevelType w:val="multilevel"/>
-    <w:tmpl w:val="F830EEA0"/>
+    <w:tmpl w:val="219E109C"/>
     <w:lvl w:ilvl="0">
       <w:start w:val="1"/>
-      <w:numFmt w:val="decimal"/>
-      <w:lvlText w:val="%1."/>
-      <w:lvlJc w:val="left"/>
-      <w:pPr>
-        <w:tabs>
-          <w:tab w:val="num" w:pos="720"/>
-        </w:tabs>
-        <w:ind w:left="720" w:hanging="360"/>
-      </w:pPr>
+      <w:numFmt w:val="bullet"/>
+      <w:lvlText w:val=""/>
+      <w:lvlJc w:val="left"/>
+      <w:pPr>
+        <w:tabs>
+          <w:tab w:val="num" w:pos="1210"/>
+        </w:tabs>
+        <w:ind w:left="1210" w:hanging="360"/>
+      </w:pPr>
+      <w:rPr>
+        <w:rFonts w:ascii="Symbol" w:hAnsi="Symbol" w:hint="default"/>
+      </w:rPr>
     </w:lvl>
     <w:lvl w:ilvl="1">
       <w:start w:val="1"/>
@@ -2464,7 +4750,269 @@
       </w:pPr>
     </w:lvl>
   </w:abstractNum>
-  <w:abstractNum w:abstractNumId="8" w15:restartNumberingAfterBreak="0">
+  <w:abstractNum w:abstractNumId="16" w15:restartNumberingAfterBreak="0">
+    <w:nsid w:val="5A815011"/>
+    <w:multiLevelType w:val="hybridMultilevel"/>
+    <w:tmpl w:val="B9EAC194"/>
+    <w:lvl w:ilvl="0" w:tplc="040C0001">
+      <w:start w:val="1"/>
+      <w:numFmt w:val="bullet"/>
+      <w:lvlText w:val=""/>
+      <w:lvlJc w:val="left"/>
+      <w:pPr>
+        <w:ind w:left="1080" w:hanging="360"/>
+      </w:pPr>
+      <w:rPr>
+        <w:rFonts w:ascii="Symbol" w:hAnsi="Symbol" w:hint="default"/>
+      </w:rPr>
+    </w:lvl>
+    <w:lvl w:ilvl="1" w:tplc="040C0003" w:tentative="1">
+      <w:start w:val="1"/>
+      <w:numFmt w:val="bullet"/>
+      <w:lvlText w:val="o"/>
+      <w:lvlJc w:val="left"/>
+      <w:pPr>
+        <w:ind w:left="1800" w:hanging="360"/>
+      </w:pPr>
+      <w:rPr>
+        <w:rFonts w:ascii="Courier New" w:hAnsi="Courier New" w:cs="Courier New" w:hint="default"/>
+      </w:rPr>
+    </w:lvl>
+    <w:lvl w:ilvl="2" w:tplc="040C0005" w:tentative="1">
+      <w:start w:val="1"/>
+      <w:numFmt w:val="bullet"/>
+      <w:lvlText w:val=""/>
+      <w:lvlJc w:val="left"/>
+      <w:pPr>
+        <w:ind w:left="2520" w:hanging="360"/>
+      </w:pPr>
+      <w:rPr>
+        <w:rFonts w:ascii="Wingdings" w:hAnsi="Wingdings" w:hint="default"/>
+      </w:rPr>
+    </w:lvl>
+    <w:lvl w:ilvl="3" w:tplc="040C0001" w:tentative="1">
+      <w:start w:val="1"/>
+      <w:numFmt w:val="bullet"/>
+      <w:lvlText w:val=""/>
+      <w:lvlJc w:val="left"/>
+      <w:pPr>
+        <w:ind w:left="3240" w:hanging="360"/>
+      </w:pPr>
+      <w:rPr>
+        <w:rFonts w:ascii="Symbol" w:hAnsi="Symbol" w:hint="default"/>
+      </w:rPr>
+    </w:lvl>
+    <w:lvl w:ilvl="4" w:tplc="040C0003" w:tentative="1">
+      <w:start w:val="1"/>
+      <w:numFmt w:val="bullet"/>
+      <w:lvlText w:val="o"/>
+      <w:lvlJc w:val="left"/>
+      <w:pPr>
+        <w:ind w:left="3960" w:hanging="360"/>
+      </w:pPr>
+      <w:rPr>
+        <w:rFonts w:ascii="Courier New" w:hAnsi="Courier New" w:cs="Courier New" w:hint="default"/>
+      </w:rPr>
+    </w:lvl>
+    <w:lvl w:ilvl="5" w:tplc="040C0005" w:tentative="1">
+      <w:start w:val="1"/>
+      <w:numFmt w:val="bullet"/>
+      <w:lvlText w:val=""/>
+      <w:lvlJc w:val="left"/>
+      <w:pPr>
+        <w:ind w:left="4680" w:hanging="360"/>
+      </w:pPr>
+      <w:rPr>
+        <w:rFonts w:ascii="Wingdings" w:hAnsi="Wingdings" w:hint="default"/>
+      </w:rPr>
+    </w:lvl>
+    <w:lvl w:ilvl="6" w:tplc="040C0001" w:tentative="1">
+      <w:start w:val="1"/>
+      <w:numFmt w:val="bullet"/>
+      <w:lvlText w:val=""/>
+      <w:lvlJc w:val="left"/>
+      <w:pPr>
+        <w:ind w:left="5400" w:hanging="360"/>
+      </w:pPr>
+      <w:rPr>
+        <w:rFonts w:ascii="Symbol" w:hAnsi="Symbol" w:hint="default"/>
+      </w:rPr>
+    </w:lvl>
+    <w:lvl w:ilvl="7" w:tplc="040C0003" w:tentative="1">
+      <w:start w:val="1"/>
+      <w:numFmt w:val="bullet"/>
+      <w:lvlText w:val="o"/>
+      <w:lvlJc w:val="left"/>
+      <w:pPr>
+        <w:ind w:left="6120" w:hanging="360"/>
+      </w:pPr>
+      <w:rPr>
+        <w:rFonts w:ascii="Courier New" w:hAnsi="Courier New" w:cs="Courier New" w:hint="default"/>
+      </w:rPr>
+    </w:lvl>
+    <w:lvl w:ilvl="8" w:tplc="040C0005" w:tentative="1">
+      <w:start w:val="1"/>
+      <w:numFmt w:val="bullet"/>
+      <w:lvlText w:val=""/>
+      <w:lvlJc w:val="left"/>
+      <w:pPr>
+        <w:ind w:left="6840" w:hanging="360"/>
+      </w:pPr>
+      <w:rPr>
+        <w:rFonts w:ascii="Wingdings" w:hAnsi="Wingdings" w:hint="default"/>
+      </w:rPr>
+    </w:lvl>
+  </w:abstractNum>
+  <w:abstractNum w:abstractNumId="17" w15:restartNumberingAfterBreak="0">
+    <w:nsid w:val="5E2D2B64"/>
+    <w:multiLevelType w:val="multilevel"/>
+    <w:tmpl w:val="5B50689A"/>
+    <w:lvl w:ilvl="0">
+      <w:start w:val="1"/>
+      <w:numFmt w:val="bullet"/>
+      <w:lvlText w:val=""/>
+      <w:lvlJc w:val="left"/>
+      <w:pPr>
+        <w:tabs>
+          <w:tab w:val="num" w:pos="720"/>
+        </w:tabs>
+        <w:ind w:left="720" w:hanging="360"/>
+      </w:pPr>
+      <w:rPr>
+        <w:rFonts w:ascii="Symbol" w:hAnsi="Symbol" w:hint="default"/>
+        <w:sz w:val="20"/>
+      </w:rPr>
+    </w:lvl>
+    <w:lvl w:ilvl="1" w:tentative="1">
+      <w:start w:val="1"/>
+      <w:numFmt w:val="bullet"/>
+      <w:lvlText w:val="o"/>
+      <w:lvlJc w:val="left"/>
+      <w:pPr>
+        <w:tabs>
+          <w:tab w:val="num" w:pos="1440"/>
+        </w:tabs>
+        <w:ind w:left="1440" w:hanging="360"/>
+      </w:pPr>
+      <w:rPr>
+        <w:rFonts w:ascii="Courier New" w:hAnsi="Courier New" w:hint="default"/>
+        <w:sz w:val="20"/>
+      </w:rPr>
+    </w:lvl>
+    <w:lvl w:ilvl="2" w:tentative="1">
+      <w:start w:val="1"/>
+      <w:numFmt w:val="bullet"/>
+      <w:lvlText w:val=""/>
+      <w:lvlJc w:val="left"/>
+      <w:pPr>
+        <w:tabs>
+          <w:tab w:val="num" w:pos="2160"/>
+        </w:tabs>
+        <w:ind w:left="2160" w:hanging="360"/>
+      </w:pPr>
+      <w:rPr>
+        <w:rFonts w:ascii="Wingdings" w:hAnsi="Wingdings" w:hint="default"/>
+        <w:sz w:val="20"/>
+      </w:rPr>
+    </w:lvl>
+    <w:lvl w:ilvl="3" w:tentative="1">
+      <w:start w:val="1"/>
+      <w:numFmt w:val="bullet"/>
+      <w:lvlText w:val=""/>
+      <w:lvlJc w:val="left"/>
+      <w:pPr>
+        <w:tabs>
+          <w:tab w:val="num" w:pos="2880"/>
+        </w:tabs>
+        <w:ind w:left="2880" w:hanging="360"/>
+      </w:pPr>
+      <w:rPr>
+        <w:rFonts w:ascii="Wingdings" w:hAnsi="Wingdings" w:hint="default"/>
+        <w:sz w:val="20"/>
+      </w:rPr>
+    </w:lvl>
+    <w:lvl w:ilvl="4" w:tentative="1">
+      <w:start w:val="1"/>
+      <w:numFmt w:val="bullet"/>
+      <w:lvlText w:val=""/>
+      <w:lvlJc w:val="left"/>
+      <w:pPr>
+        <w:tabs>
+          <w:tab w:val="num" w:pos="3600"/>
+        </w:tabs>
+        <w:ind w:left="3600" w:hanging="360"/>
+      </w:pPr>
+      <w:rPr>
+        <w:rFonts w:ascii="Wingdings" w:hAnsi="Wingdings" w:hint="default"/>
+        <w:sz w:val="20"/>
+      </w:rPr>
+    </w:lvl>
+    <w:lvl w:ilvl="5" w:tentative="1">
+      <w:start w:val="1"/>
+      <w:numFmt w:val="bullet"/>
+      <w:lvlText w:val=""/>
+      <w:lvlJc w:val="left"/>
+      <w:pPr>
+        <w:tabs>
+          <w:tab w:val="num" w:pos="4320"/>
+        </w:tabs>
+        <w:ind w:left="4320" w:hanging="360"/>
+      </w:pPr>
+      <w:rPr>
+        <w:rFonts w:ascii="Wingdings" w:hAnsi="Wingdings" w:hint="default"/>
+        <w:sz w:val="20"/>
+      </w:rPr>
+    </w:lvl>
+    <w:lvl w:ilvl="6" w:tentative="1">
+      <w:start w:val="1"/>
+      <w:numFmt w:val="bullet"/>
+      <w:lvlText w:val=""/>
+      <w:lvlJc w:val="left"/>
+      <w:pPr>
+        <w:tabs>
+          <w:tab w:val="num" w:pos="5040"/>
+        </w:tabs>
+        <w:ind w:left="5040" w:hanging="360"/>
+      </w:pPr>
+      <w:rPr>
+        <w:rFonts w:ascii="Wingdings" w:hAnsi="Wingdings" w:hint="default"/>
+        <w:sz w:val="20"/>
+      </w:rPr>
+    </w:lvl>
+    <w:lvl w:ilvl="7" w:tentative="1">
+      <w:start w:val="1"/>
+      <w:numFmt w:val="bullet"/>
+      <w:lvlText w:val=""/>
+      <w:lvlJc w:val="left"/>
+      <w:pPr>
+        <w:tabs>
+          <w:tab w:val="num" w:pos="5760"/>
+        </w:tabs>
+        <w:ind w:left="5760" w:hanging="360"/>
+      </w:pPr>
+      <w:rPr>
+        <w:rFonts w:ascii="Wingdings" w:hAnsi="Wingdings" w:hint="default"/>
+        <w:sz w:val="20"/>
+      </w:rPr>
+    </w:lvl>
+    <w:lvl w:ilvl="8" w:tentative="1">
+      <w:start w:val="1"/>
+      <w:numFmt w:val="bullet"/>
+      <w:lvlText w:val=""/>
+      <w:lvlJc w:val="left"/>
+      <w:pPr>
+        <w:tabs>
+          <w:tab w:val="num" w:pos="6480"/>
+        </w:tabs>
+        <w:ind w:left="6480" w:hanging="360"/>
+      </w:pPr>
+      <w:rPr>
+        <w:rFonts w:ascii="Wingdings" w:hAnsi="Wingdings" w:hint="default"/>
+        <w:sz w:val="20"/>
+      </w:rPr>
+    </w:lvl>
+  </w:abstractNum>
+  <w:abstractNum w:abstractNumId="18" w15:restartNumberingAfterBreak="0">
     <w:nsid w:val="6BF3200D"/>
     <w:multiLevelType w:val="multilevel"/>
     <w:tmpl w:val="93EE7F62"/>
@@ -2613,7 +5161,156 @@
       </w:rPr>
     </w:lvl>
   </w:abstractNum>
-  <w:abstractNum w:abstractNumId="9" w15:restartNumberingAfterBreak="0">
+  <w:abstractNum w:abstractNumId="19" w15:restartNumberingAfterBreak="0">
+    <w:nsid w:val="6FEC7EE6"/>
+    <w:multiLevelType w:val="multilevel"/>
+    <w:tmpl w:val="5B50689A"/>
+    <w:lvl w:ilvl="0">
+      <w:start w:val="1"/>
+      <w:numFmt w:val="bullet"/>
+      <w:lvlText w:val=""/>
+      <w:lvlJc w:val="left"/>
+      <w:pPr>
+        <w:tabs>
+          <w:tab w:val="num" w:pos="720"/>
+        </w:tabs>
+        <w:ind w:left="720" w:hanging="360"/>
+      </w:pPr>
+      <w:rPr>
+        <w:rFonts w:ascii="Symbol" w:hAnsi="Symbol" w:hint="default"/>
+        <w:sz w:val="20"/>
+      </w:rPr>
+    </w:lvl>
+    <w:lvl w:ilvl="1" w:tentative="1">
+      <w:start w:val="1"/>
+      <w:numFmt w:val="bullet"/>
+      <w:lvlText w:val="o"/>
+      <w:lvlJc w:val="left"/>
+      <w:pPr>
+        <w:tabs>
+          <w:tab w:val="num" w:pos="1440"/>
+        </w:tabs>
+        <w:ind w:left="1440" w:hanging="360"/>
+      </w:pPr>
+      <w:rPr>
+        <w:rFonts w:ascii="Courier New" w:hAnsi="Courier New" w:hint="default"/>
+        <w:sz w:val="20"/>
+      </w:rPr>
+    </w:lvl>
+    <w:lvl w:ilvl="2" w:tentative="1">
+      <w:start w:val="1"/>
+      <w:numFmt w:val="bullet"/>
+      <w:lvlText w:val=""/>
+      <w:lvlJc w:val="left"/>
+      <w:pPr>
+        <w:tabs>
+          <w:tab w:val="num" w:pos="2160"/>
+        </w:tabs>
+        <w:ind w:left="2160" w:hanging="360"/>
+      </w:pPr>
+      <w:rPr>
+        <w:rFonts w:ascii="Wingdings" w:hAnsi="Wingdings" w:hint="default"/>
+        <w:sz w:val="20"/>
+      </w:rPr>
+    </w:lvl>
+    <w:lvl w:ilvl="3" w:tentative="1">
+      <w:start w:val="1"/>
+      <w:numFmt w:val="bullet"/>
+      <w:lvlText w:val=""/>
+      <w:lvlJc w:val="left"/>
+      <w:pPr>
+        <w:tabs>
+          <w:tab w:val="num" w:pos="2880"/>
+        </w:tabs>
+        <w:ind w:left="2880" w:hanging="360"/>
+      </w:pPr>
+      <w:rPr>
+        <w:rFonts w:ascii="Wingdings" w:hAnsi="Wingdings" w:hint="default"/>
+        <w:sz w:val="20"/>
+      </w:rPr>
+    </w:lvl>
+    <w:lvl w:ilvl="4" w:tentative="1">
+      <w:start w:val="1"/>
+      <w:numFmt w:val="bullet"/>
+      <w:lvlText w:val=""/>
+      <w:lvlJc w:val="left"/>
+      <w:pPr>
+        <w:tabs>
+          <w:tab w:val="num" w:pos="3600"/>
+        </w:tabs>
+        <w:ind w:left="3600" w:hanging="360"/>
+      </w:pPr>
+      <w:rPr>
+        <w:rFonts w:ascii="Wingdings" w:hAnsi="Wingdings" w:hint="default"/>
+        <w:sz w:val="20"/>
+      </w:rPr>
+    </w:lvl>
+    <w:lvl w:ilvl="5" w:tentative="1">
+      <w:start w:val="1"/>
+      <w:numFmt w:val="bullet"/>
+      <w:lvlText w:val=""/>
+      <w:lvlJc w:val="left"/>
+      <w:pPr>
+        <w:tabs>
+          <w:tab w:val="num" w:pos="4320"/>
+        </w:tabs>
+        <w:ind w:left="4320" w:hanging="360"/>
+      </w:pPr>
+      <w:rPr>
+        <w:rFonts w:ascii="Wingdings" w:hAnsi="Wingdings" w:hint="default"/>
+        <w:sz w:val="20"/>
+      </w:rPr>
+    </w:lvl>
+    <w:lvl w:ilvl="6" w:tentative="1">
+      <w:start w:val="1"/>
+      <w:numFmt w:val="bullet"/>
+      <w:lvlText w:val=""/>
+      <w:lvlJc w:val="left"/>
+      <w:pPr>
+        <w:tabs>
+          <w:tab w:val="num" w:pos="5040"/>
+        </w:tabs>
+        <w:ind w:left="5040" w:hanging="360"/>
+      </w:pPr>
+      <w:rPr>
+        <w:rFonts w:ascii="Wingdings" w:hAnsi="Wingdings" w:hint="default"/>
+        <w:sz w:val="20"/>
+      </w:rPr>
+    </w:lvl>
+    <w:lvl w:ilvl="7" w:tentative="1">
+      <w:start w:val="1"/>
+      <w:numFmt w:val="bullet"/>
+      <w:lvlText w:val=""/>
+      <w:lvlJc w:val="left"/>
+      <w:pPr>
+        <w:tabs>
+          <w:tab w:val="num" w:pos="5760"/>
+        </w:tabs>
+        <w:ind w:left="5760" w:hanging="360"/>
+      </w:pPr>
+      <w:rPr>
+        <w:rFonts w:ascii="Wingdings" w:hAnsi="Wingdings" w:hint="default"/>
+        <w:sz w:val="20"/>
+      </w:rPr>
+    </w:lvl>
+    <w:lvl w:ilvl="8" w:tentative="1">
+      <w:start w:val="1"/>
+      <w:numFmt w:val="bullet"/>
+      <w:lvlText w:val=""/>
+      <w:lvlJc w:val="left"/>
+      <w:pPr>
+        <w:tabs>
+          <w:tab w:val="num" w:pos="6480"/>
+        </w:tabs>
+        <w:ind w:left="6480" w:hanging="360"/>
+      </w:pPr>
+      <w:rPr>
+        <w:rFonts w:ascii="Wingdings" w:hAnsi="Wingdings" w:hint="default"/>
+        <w:sz w:val="20"/>
+      </w:rPr>
+    </w:lvl>
+  </w:abstractNum>
+  <w:abstractNum w:abstractNumId="20" w15:restartNumberingAfterBreak="0">
     <w:nsid w:val="741B77C6"/>
     <w:multiLevelType w:val="multilevel"/>
     <w:tmpl w:val="5A98CF8C"/>
@@ -2726,7 +5423,7 @@
       </w:pPr>
     </w:lvl>
   </w:abstractNum>
-  <w:abstractNum w:abstractNumId="10" w15:restartNumberingAfterBreak="0">
+  <w:abstractNum w:abstractNumId="21" w15:restartNumberingAfterBreak="0">
     <w:nsid w:val="78E94D42"/>
     <w:multiLevelType w:val="multilevel"/>
     <w:tmpl w:val="628E434A"/>
@@ -2876,37 +5573,70 @@
     </w:lvl>
   </w:abstractNum>
   <w:num w:numId="1" w16cid:durableId="112867922">
-    <w:abstractNumId w:val="3"/>
+    <w:abstractNumId w:val="9"/>
   </w:num>
   <w:num w:numId="2" w16cid:durableId="782699460">
+    <w:abstractNumId w:val="6"/>
+  </w:num>
+  <w:num w:numId="3" w16cid:durableId="1530992788">
+    <w:abstractNumId w:val="20"/>
+  </w:num>
+  <w:num w:numId="4" w16cid:durableId="536964917">
+    <w:abstractNumId w:val="7"/>
+  </w:num>
+  <w:num w:numId="5" w16cid:durableId="886180296">
     <w:abstractNumId w:val="1"/>
   </w:num>
-  <w:num w:numId="3" w16cid:durableId="1530992788">
-    <w:abstractNumId w:val="9"/>
+  <w:num w:numId="6" w16cid:durableId="2144343447">
+    <w:abstractNumId w:val="21"/>
   </w:num>
-  <w:num w:numId="4" w16cid:durableId="536964917">
+  <w:num w:numId="7" w16cid:durableId="619336864">
+    <w:abstractNumId w:val="18"/>
+  </w:num>
+  <w:num w:numId="8" w16cid:durableId="1397557259">
+    <w:abstractNumId w:val="11"/>
+  </w:num>
+  <w:num w:numId="9" w16cid:durableId="2055040275">
+    <w:abstractNumId w:val="15"/>
+  </w:num>
+  <w:num w:numId="10" w16cid:durableId="616058272">
+    <w:abstractNumId w:val="13"/>
+  </w:num>
+  <w:num w:numId="11" w16cid:durableId="405344285">
+    <w:abstractNumId w:val="10"/>
+  </w:num>
+  <w:num w:numId="12" w16cid:durableId="1827742854">
+    <w:abstractNumId w:val="16"/>
+  </w:num>
+  <w:num w:numId="13" w16cid:durableId="416708601">
     <w:abstractNumId w:val="2"/>
   </w:num>
-  <w:num w:numId="5" w16cid:durableId="886180296">
+  <w:num w:numId="14" w16cid:durableId="556429256">
+    <w:abstractNumId w:val="19"/>
+  </w:num>
+  <w:num w:numId="15" w16cid:durableId="1486899171">
+    <w:abstractNumId w:val="5"/>
+  </w:num>
+  <w:num w:numId="16" w16cid:durableId="178587983">
+    <w:abstractNumId w:val="4"/>
+  </w:num>
+  <w:num w:numId="17" w16cid:durableId="1741056715">
+    <w:abstractNumId w:val="17"/>
+  </w:num>
+  <w:num w:numId="18" w16cid:durableId="818771929">
+    <w:abstractNumId w:val="14"/>
+  </w:num>
+  <w:num w:numId="19" w16cid:durableId="1324429096">
     <w:abstractNumId w:val="0"/>
   </w:num>
-  <w:num w:numId="6" w16cid:durableId="2144343447">
-    <w:abstractNumId w:val="10"/>
+  <w:num w:numId="20" w16cid:durableId="1431008971">
+    <w:abstractNumId w:val="12"/>
   </w:num>
-  <w:num w:numId="7" w16cid:durableId="619336864">
+  <w:num w:numId="21" w16cid:durableId="1797796396">
     <w:abstractNumId w:val="8"/>
   </w:num>
-  <w:num w:numId="8" w16cid:durableId="1397557259">
-    <w:abstractNumId w:val="5"/>
-  </w:num>
-  <w:num w:numId="9" w16cid:durableId="2055040275">
-    <w:abstractNumId w:val="7"/>
-  </w:num>
-  <w:num w:numId="10" w16cid:durableId="616058272">
-    <w:abstractNumId w:val="6"/>
-  </w:num>
-  <w:num w:numId="11" w16cid:durableId="405344285">
-    <w:abstractNumId w:val="4"/>
+  <w:num w:numId="22" w16cid:durableId="833374798">
+    <w:abstractNumId w:val="3"/>
   </w:num>
 </w:numbering>
 </file>
@@ -3311,6 +6041,7 @@
   <w:style w:type="paragraph" w:default="1" w:styleId="Normal">
     <w:name w:val="Normal"/>
     <w:qFormat/>
+    <w:rsid w:val="00826A52"/>
   </w:style>
   <w:style w:type="paragraph" w:styleId="Titre1">
     <w:name w:val="heading 1"/>
@@ -3384,7 +6115,6 @@
     <w:next w:val="Normal"/>
     <w:link w:val="Titre4Car"/>
     <w:uiPriority w:val="9"/>
-    <w:semiHidden/>
     <w:unhideWhenUsed/>
     <w:qFormat/>
     <w:rsid w:val="00616AEB"/>
@@ -3581,7 +6311,6 @@
     <w:basedOn w:val="Policepardfaut"/>
     <w:link w:val="Titre4"/>
     <w:uiPriority w:val="9"/>
-    <w:semiHidden/>
     <w:rsid w:val="00616AEB"/>
     <w:rPr>
       <w:rFonts w:eastAsiaTheme="majorEastAsia" w:cstheme="majorBidi"/>

</xml_diff>

<commit_message>
Ajout de l'algorithme Radix Sort/Heap Sort  et des tests de performance
</commit_message>
<xml_diff>
--- a/Rapport de Projet COMPLEX.docx
+++ b/Rapport de Projet COMPLEX.docx
@@ -752,7 +752,7 @@
           <w:bCs/>
         </w:rPr>
         <w:pict w14:anchorId="197D0E73">
-          <v:rect id="_x0000_i1025" style="width:0;height:1.5pt" o:hralign="center" o:hrstd="t" o:hrnoshade="t" o:hr="t" fillcolor="gray" stroked="f"/>
+          <v:rect id="_x0000_i1026" style="width:0;height:1.5pt" o:hralign="center" o:hrstd="t" o:hrnoshade="t" o:hr="t" fillcolor="gray" stroked="f"/>
         </w:pict>
       </w:r>
     </w:p>
@@ -1260,6 +1260,7 @@
         <w:rPr>
           <w:b/>
           <w:bCs/>
+          <w:noProof/>
         </w:rPr>
         <w:drawing>
           <wp:inline distT="0" distB="0" distL="0" distR="0" wp14:anchorId="165E394E" wp14:editId="38E0B433">
@@ -1357,6 +1358,7 @@
         <w:rPr>
           <w:b/>
           <w:bCs/>
+          <w:noProof/>
         </w:rPr>
         <w:drawing>
           <wp:inline distT="0" distB="0" distL="0" distR="0" wp14:anchorId="3930B1A3" wp14:editId="273C4E66">
@@ -1950,6 +1952,7 @@
         <w:rPr>
           <w:b/>
           <w:bCs/>
+          <w:noProof/>
         </w:rPr>
         <w:drawing>
           <wp:inline distT="0" distB="0" distL="0" distR="0" wp14:anchorId="79D901FF" wp14:editId="309EDA1A">
@@ -1999,6 +2002,7 @@
         <w:rPr>
           <w:b/>
           <w:bCs/>
+          <w:noProof/>
         </w:rPr>
         <w:drawing>
           <wp:inline distT="0" distB="0" distL="0" distR="0" wp14:anchorId="290E774C" wp14:editId="58DFBB20">
@@ -2050,7 +2054,7 @@
           <w:bCs/>
         </w:rPr>
         <w:pict w14:anchorId="762CF311">
-          <v:rect id="_x0000_i1037" style="width:0;height:1.5pt" o:hralign="center" o:hrstd="t" o:hrnoshade="t" o:hr="t" fillcolor="gray" stroked="f"/>
+          <v:rect id="_x0000_i1029" style="width:0;height:1.5pt" o:hralign="center" o:hrstd="t" o:hrnoshade="t" o:hr="t" fillcolor="gray" stroked="f"/>
         </w:pict>
       </w:r>
     </w:p>
@@ -2100,6 +2104,7 @@
         <w:rPr>
           <w:b/>
           <w:bCs/>
+          <w:noProof/>
         </w:rPr>
         <w:drawing>
           <wp:inline distT="0" distB="0" distL="0" distR="0" wp14:anchorId="57C4C936" wp14:editId="14D1D808">
@@ -2193,6 +2198,7 @@
         <w:rPr>
           <w:b/>
           <w:bCs/>
+          <w:noProof/>
         </w:rPr>
         <w:lastRenderedPageBreak/>
         <w:drawing>
@@ -2245,7 +2251,7 @@
           <w:bCs/>
         </w:rPr>
         <w:pict w14:anchorId="74C37153">
-          <v:rect id="_x0000_i1040" style="width:0;height:1.5pt" o:hralign="center" o:hrstd="t" o:hrnoshade="t" o:hr="t" fillcolor="gray" stroked="f"/>
+          <v:rect id="_x0000_i1030" style="width:0;height:1.5pt" o:hralign="center" o:hrstd="t" o:hrnoshade="t" o:hr="t" fillcolor="gray" stroked="f"/>
         </w:pict>
       </w:r>
     </w:p>
@@ -2365,95 +2371,183 @@
           <w:bCs/>
         </w:rPr>
         <w:pict w14:anchorId="38230DEE">
-          <v:rect id="_x0000_i1030" style="width:0;height:1.5pt" o:hralign="center" o:hrstd="t" o:hrnoshade="t" o:hr="t" fillcolor="gray" stroked="f"/>
-        </w:pict>
-      </w:r>
-    </w:p>
-    <w:p>
-      <w:pPr>
-        <w:rPr>
-          <w:b/>
-          <w:bCs/>
-        </w:rPr>
-      </w:pPr>
-      <w:r>
-        <w:rPr>
-          <w:b/>
-          <w:bCs/>
-        </w:rPr>
-        <w:t>6</w:t>
-      </w:r>
-      <w:r>
-        <w:rPr>
-          <w:b/>
-          <w:bCs/>
-        </w:rPr>
-        <w:t>. Conclusion partielle</w:t>
-      </w:r>
-    </w:p>
-    <w:p>
-      <w:pPr>
-        <w:rPr>
-          <w:b/>
-          <w:bCs/>
-        </w:rPr>
-      </w:pPr>
-      <w:r>
-        <w:rPr>
-          <w:b/>
-          <w:bCs/>
-        </w:rPr>
-        <w:t xml:space="preserve">L'étude du Bubble Sort démontre que malgré sa simplicité d'implémentation, il est inefficace pour de grands ensembles de données en raison de sa complexité quadratique. Toutefois, il reste pédagogique pour comprendre les mécanismes d'optimisation par réduction d'intervalle et l'usage de sentinelles (Change). Ce premier module servira de point de référence pour évaluer les algorithmes plus performants comme le Quick Sort </w:t>
-      </w:r>
-      <w:r>
-        <w:rPr>
-          <w:b/>
-          <w:bCs/>
-          <w:vertAlign w:val="superscript"/>
-        </w:rPr>
-        <w:t>21</w:t>
-      </w:r>
-      <w:r>
-        <w:rPr>
-          <w:b/>
-          <w:bCs/>
-        </w:rPr>
-        <w:t>ou le Heap Sort</w:t>
-      </w:r>
-      <w:r>
-        <w:rPr>
-          <w:b/>
-          <w:bCs/>
-          <w:vertAlign w:val="superscript"/>
-        </w:rPr>
-        <w:t>22</w:t>
-      </w:r>
-      <w:r>
-        <w:rPr>
-          <w:b/>
-          <w:bCs/>
-        </w:rPr>
-        <w:t>.</w:t>
-      </w:r>
-    </w:p>
-    <w:p>
-      <w:pPr>
-        <w:rPr>
-          <w:b/>
-          <w:bCs/>
-        </w:rPr>
-      </w:pPr>
-      <w:r>
-        <w:rPr>
-          <w:b/>
-          <w:bCs/>
-        </w:rPr>
-        <w:pict w14:anchorId="33DA24A6">
           <v:rect id="_x0000_i1031" style="width:0;height:1.5pt" o:hralign="center" o:hrstd="t" o:hrnoshade="t" o:hr="t" fillcolor="gray" stroked="f"/>
         </w:pict>
       </w:r>
     </w:p>
+    <w:p>
+      <w:pPr>
+        <w:rPr>
+          <w:b/>
+          <w:bCs/>
+        </w:rPr>
+      </w:pPr>
+      <w:r>
+        <w:rPr>
+          <w:b/>
+          <w:bCs/>
+        </w:rPr>
+        <w:t>6</w:t>
+      </w:r>
+      <w:r>
+        <w:rPr>
+          <w:b/>
+          <w:bCs/>
+        </w:rPr>
+        <w:t>. Conclusion partielle</w:t>
+      </w:r>
+    </w:p>
+    <w:p>
+      <w:pPr>
+        <w:rPr>
+          <w:b/>
+          <w:bCs/>
+        </w:rPr>
+      </w:pPr>
+      <w:r>
+        <w:rPr>
+          <w:b/>
+          <w:bCs/>
+        </w:rPr>
+        <w:t xml:space="preserve">L'étude du Bubble Sort démontre que malgré sa simplicité d'implémentation, il est inefficace pour de grands ensembles de données en raison de sa complexité quadratique. Toutefois, il reste pédagogique pour comprendre les mécanismes d'optimisation par réduction d'intervalle et l'usage de sentinelles (Change). Ce premier module servira de point de référence pour évaluer les algorithmes plus performants comme le Quick Sort </w:t>
+      </w:r>
+      <w:r>
+        <w:rPr>
+          <w:b/>
+          <w:bCs/>
+          <w:vertAlign w:val="superscript"/>
+        </w:rPr>
+        <w:t>21</w:t>
+      </w:r>
+      <w:r>
+        <w:rPr>
+          <w:b/>
+          <w:bCs/>
+        </w:rPr>
+        <w:t>ou le Heap Sort</w:t>
+      </w:r>
+      <w:r>
+        <w:rPr>
+          <w:b/>
+          <w:bCs/>
+          <w:vertAlign w:val="superscript"/>
+        </w:rPr>
+        <w:t>22</w:t>
+      </w:r>
+      <w:r>
+        <w:rPr>
+          <w:b/>
+          <w:bCs/>
+        </w:rPr>
+        <w:t>.</w:t>
+      </w:r>
+    </w:p>
+    <w:p>
+      <w:pPr>
+        <w:rPr>
+          <w:b/>
+          <w:bCs/>
+        </w:rPr>
+      </w:pPr>
+      <w:r>
+        <w:rPr>
+          <w:b/>
+          <w:bCs/>
+        </w:rPr>
+        <w:pict w14:anchorId="33DA24A6">
+          <v:rect id="_x0000_i1032" style="width:0;height:1.5pt" o:hralign="center" o:hrstd="t" o:hrnoshade="t" o:hr="t" fillcolor="gray" stroked="f"/>
+        </w:pict>
+      </w:r>
+    </w:p>
+    <w:p>
+      <w:r>
+        <w:t>3-Radix Sort :</w:t>
+      </w:r>
+    </w:p>
+    <w:p>
+      <w:r>
+        <w:drawing>
+          <wp:inline distT="0" distB="0" distL="0" distR="0" wp14:anchorId="101CF048" wp14:editId="580D462E">
+            <wp:extent cx="5760720" cy="1930400"/>
+            <wp:effectExtent l="0" t="0" r="0" b="0"/>
+            <wp:docPr id="351922901" name="Image 1"/>
+            <wp:cNvGraphicFramePr>
+              <a:graphicFrameLocks xmlns:a="http://schemas.openxmlformats.org/drawingml/2006/main" noChangeAspect="1"/>
+            </wp:cNvGraphicFramePr>
+            <a:graphic xmlns:a="http://schemas.openxmlformats.org/drawingml/2006/main">
+              <a:graphicData uri="http://schemas.openxmlformats.org/drawingml/2006/picture">
+                <pic:pic xmlns:pic="http://schemas.openxmlformats.org/drawingml/2006/picture">
+                  <pic:nvPicPr>
+                    <pic:cNvPr id="351922901" name=""/>
+                    <pic:cNvPicPr/>
+                  </pic:nvPicPr>
+                  <pic:blipFill>
+                    <a:blip r:embed="rId11"/>
+                    <a:stretch>
+                      <a:fillRect/>
+                    </a:stretch>
+                  </pic:blipFill>
+                  <pic:spPr>
+                    <a:xfrm>
+                      <a:off x="0" y="0"/>
+                      <a:ext cx="5760720" cy="1930400"/>
+                    </a:xfrm>
+                    <a:prstGeom prst="rect">
+                      <a:avLst/>
+                    </a:prstGeom>
+                  </pic:spPr>
+                </pic:pic>
+              </a:graphicData>
+            </a:graphic>
+          </wp:inline>
+        </w:drawing>
+      </w:r>
+    </w:p>
     <w:p/>
+    <w:p>
+      <w:r>
+        <w:t>5-heap Sort :</w:t>
+      </w:r>
+    </w:p>
+    <w:p>
+      <w:r>
+        <w:drawing>
+          <wp:inline distT="0" distB="0" distL="0" distR="0" wp14:anchorId="273B2EC8" wp14:editId="4DA080B9">
+            <wp:extent cx="5760720" cy="2570480"/>
+            <wp:effectExtent l="0" t="0" r="0" b="1270"/>
+            <wp:docPr id="1468888018" name="Image 1"/>
+            <wp:cNvGraphicFramePr>
+              <a:graphicFrameLocks xmlns:a="http://schemas.openxmlformats.org/drawingml/2006/main" noChangeAspect="1"/>
+            </wp:cNvGraphicFramePr>
+            <a:graphic xmlns:a="http://schemas.openxmlformats.org/drawingml/2006/main">
+              <a:graphicData uri="http://schemas.openxmlformats.org/drawingml/2006/picture">
+                <pic:pic xmlns:pic="http://schemas.openxmlformats.org/drawingml/2006/picture">
+                  <pic:nvPicPr>
+                    <pic:cNvPr id="1468888018" name=""/>
+                    <pic:cNvPicPr/>
+                  </pic:nvPicPr>
+                  <pic:blipFill>
+                    <a:blip r:embed="rId12"/>
+                    <a:stretch>
+                      <a:fillRect/>
+                    </a:stretch>
+                  </pic:blipFill>
+                  <pic:spPr>
+                    <a:xfrm>
+                      <a:off x="0" y="0"/>
+                      <a:ext cx="5760720" cy="2570480"/>
+                    </a:xfrm>
+                    <a:prstGeom prst="rect">
+                      <a:avLst/>
+                    </a:prstGeom>
+                  </pic:spPr>
+                </pic:pic>
+              </a:graphicData>
+            </a:graphic>
+          </wp:inline>
+        </w:drawing>
+      </w:r>
+    </w:p>
     <w:sectPr>
       <w:pgSz w:w="11906" w:h="16838"/>
       <w:pgMar w:top="1417" w:right="1417" w:bottom="1417" w:left="1417" w:header="708" w:footer="708" w:gutter="0"/>
@@ -6243,6 +6337,7 @@
   <w:style w:type="character" w:default="1" w:styleId="Policepardfaut">
     <w:name w:val="Default Paragraph Font"/>
     <w:uiPriority w:val="1"/>
+    <w:semiHidden/>
     <w:unhideWhenUsed/>
   </w:style>
   <w:style w:type="table" w:default="1" w:styleId="TableauNormal">

</xml_diff>